<commit_message>
Continued notes on eloquent js ch 3
</commit_message>
<xml_diff>
--- a/js/eloquent/eloquentJS-notes.docx
+++ b/js/eloquent/eloquentJS-notes.docx
@@ -6,11 +6,17 @@
       <w:pPr>
         <w:rPr>
           <w:i/>
-        </w:rPr>
-      </w:pPr>
-      <w:r>
-        <w:rPr>
-          <w:i/>
+          <w:color w:val="4F81BD" w:themeColor="accent1"/>
+          <w:sz w:val="28"/>
+          <w:szCs w:val="28"/>
+        </w:rPr>
+      </w:pPr>
+      <w:r>
+        <w:rPr>
+          <w:i/>
+          <w:color w:val="4F81BD" w:themeColor="accent1"/>
+          <w:sz w:val="28"/>
+          <w:szCs w:val="28"/>
         </w:rPr>
         <w:t>Chapter 1</w:t>
       </w:r>
@@ -20,12 +26,18 @@
         <w:rPr>
           <w:b/>
           <w:i/>
-        </w:rPr>
-      </w:pPr>
-      <w:r>
-        <w:rPr>
-          <w:b/>
-          <w:i/>
+          <w:color w:val="4F81BD" w:themeColor="accent1"/>
+          <w:sz w:val="28"/>
+          <w:szCs w:val="28"/>
+        </w:rPr>
+      </w:pPr>
+      <w:r>
+        <w:rPr>
+          <w:b/>
+          <w:i/>
+          <w:color w:val="4F81BD" w:themeColor="accent1"/>
+          <w:sz w:val="28"/>
+          <w:szCs w:val="28"/>
         </w:rPr>
         <w:t>Values, Types, and Operators</w:t>
       </w:r>
@@ -1140,17 +1152,77 @@
     <w:p>
       <w:pPr>
         <w:rPr>
+          <w:rFonts w:ascii="Times" w:eastAsia="Times New Roman" w:hAnsi="Times" w:cs="Times New Roman"/>
+          <w:sz w:val="20"/>
+          <w:szCs w:val="20"/>
+        </w:rPr>
+      </w:pPr>
+      <w:r>
+        <w:rPr>
           <w:rFonts w:ascii="Times" w:eastAsia="Times New Roman" w:hAnsi="Times" w:cs="Times New Roman" w:hint="eastAsia"/>
           <w:sz w:val="20"/>
           <w:szCs w:val="20"/>
         </w:rPr>
-      </w:pPr>
+        <w:t xml:space="preserve">// </w:t>
+      </w:r>
+      <w:r>
+        <w:rPr>
+          <w:rFonts w:ascii="Times New Roman" w:eastAsia="Times New Roman" w:hAnsi="Times New Roman" w:cs="Times New Roman"/>
+          <w:sz w:val="20"/>
+          <w:szCs w:val="20"/>
+        </w:rPr>
+        <w:t>→</w:t>
+      </w:r>
       <w:r>
         <w:rPr>
           <w:rFonts w:ascii="Times" w:eastAsia="Times New Roman" w:hAnsi="Times" w:cs="Times New Roman" w:hint="eastAsia"/>
           <w:sz w:val="20"/>
           <w:szCs w:val="20"/>
         </w:rPr>
+        <w:t xml:space="preserve"> 0</w:t>
+      </w:r>
+    </w:p>
+    <w:p>
+      <w:pPr>
+        <w:rPr>
+          <w:rFonts w:ascii="Times" w:eastAsia="Times New Roman" w:hAnsi="Times" w:cs="Times New Roman"/>
+          <w:sz w:val="20"/>
+          <w:szCs w:val="20"/>
+        </w:rPr>
+      </w:pPr>
+      <w:proofErr w:type="gramStart"/>
+      <w:r>
+        <w:rPr>
+          <w:rFonts w:ascii="Times" w:eastAsia="Times New Roman" w:hAnsi="Times" w:cs="Times New Roman"/>
+          <w:sz w:val="20"/>
+          <w:szCs w:val="20"/>
+        </w:rPr>
+        <w:t>console.log</w:t>
+      </w:r>
+      <w:proofErr w:type="gramEnd"/>
+      <w:r>
+        <w:rPr>
+          <w:rFonts w:ascii="Times" w:eastAsia="Times New Roman" w:hAnsi="Times" w:cs="Times New Roman"/>
+          <w:sz w:val="20"/>
+          <w:szCs w:val="20"/>
+        </w:rPr>
+        <w:t>("5" - 1)</w:t>
+      </w:r>
+    </w:p>
+    <w:p>
+      <w:pPr>
+        <w:rPr>
+          <w:rFonts w:ascii="Times" w:eastAsia="Times New Roman" w:hAnsi="Times" w:cs="Times New Roman"/>
+          <w:sz w:val="20"/>
+          <w:szCs w:val="20"/>
+        </w:rPr>
+      </w:pPr>
+      <w:r>
+        <w:rPr>
+          <w:rFonts w:ascii="Times" w:eastAsia="Times New Roman" w:hAnsi="Times" w:cs="Times New Roman" w:hint="eastAsia"/>
+          <w:sz w:val="20"/>
+          <w:szCs w:val="20"/>
+        </w:rPr>
         <w:t xml:space="preserve">// </w:t>
       </w:r>
       <w:r>
@@ -1167,7 +1239,7 @@
           <w:sz w:val="20"/>
           <w:szCs w:val="20"/>
         </w:rPr>
-        <w:t xml:space="preserve"> 0</w:t>
+        <w:t xml:space="preserve"> 4</w:t>
       </w:r>
     </w:p>
     <w:p>
@@ -1194,23 +1266,83 @@
           <w:sz w:val="20"/>
           <w:szCs w:val="20"/>
         </w:rPr>
-        <w:t>("5" - 1)</w:t>
-      </w:r>
-    </w:p>
-    <w:p>
-      <w:pPr>
+        <w:t>("5" + 1)</w:t>
+      </w:r>
+    </w:p>
+    <w:p>
+      <w:pPr>
+        <w:rPr>
+          <w:rFonts w:ascii="Times" w:eastAsia="Times New Roman" w:hAnsi="Times" w:cs="Times New Roman"/>
+          <w:sz w:val="20"/>
+          <w:szCs w:val="20"/>
+        </w:rPr>
+      </w:pPr>
+      <w:r>
         <w:rPr>
           <w:rFonts w:ascii="Times" w:eastAsia="Times New Roman" w:hAnsi="Times" w:cs="Times New Roman" w:hint="eastAsia"/>
           <w:sz w:val="20"/>
           <w:szCs w:val="20"/>
         </w:rPr>
-      </w:pPr>
+        <w:t xml:space="preserve">// </w:t>
+      </w:r>
+      <w:r>
+        <w:rPr>
+          <w:rFonts w:ascii="Times New Roman" w:eastAsia="Times New Roman" w:hAnsi="Times New Roman" w:cs="Times New Roman"/>
+          <w:sz w:val="20"/>
+          <w:szCs w:val="20"/>
+        </w:rPr>
+        <w:t>→</w:t>
+      </w:r>
       <w:r>
         <w:rPr>
           <w:rFonts w:ascii="Times" w:eastAsia="Times New Roman" w:hAnsi="Times" w:cs="Times New Roman" w:hint="eastAsia"/>
           <w:sz w:val="20"/>
           <w:szCs w:val="20"/>
         </w:rPr>
+        <w:t xml:space="preserve"> 51</w:t>
+      </w:r>
+    </w:p>
+    <w:p>
+      <w:pPr>
+        <w:rPr>
+          <w:rFonts w:ascii="Times" w:eastAsia="Times New Roman" w:hAnsi="Times" w:cs="Times New Roman"/>
+          <w:sz w:val="20"/>
+          <w:szCs w:val="20"/>
+        </w:rPr>
+      </w:pPr>
+      <w:proofErr w:type="gramStart"/>
+      <w:r>
+        <w:rPr>
+          <w:rFonts w:ascii="Times" w:eastAsia="Times New Roman" w:hAnsi="Times" w:cs="Times New Roman"/>
+          <w:sz w:val="20"/>
+          <w:szCs w:val="20"/>
+        </w:rPr>
+        <w:t>console.log</w:t>
+      </w:r>
+      <w:proofErr w:type="gramEnd"/>
+      <w:r>
+        <w:rPr>
+          <w:rFonts w:ascii="Times" w:eastAsia="Times New Roman" w:hAnsi="Times" w:cs="Times New Roman"/>
+          <w:sz w:val="20"/>
+          <w:szCs w:val="20"/>
+        </w:rPr>
+        <w:t>("five" * 2)</w:t>
+      </w:r>
+    </w:p>
+    <w:p>
+      <w:pPr>
+        <w:rPr>
+          <w:rFonts w:ascii="Times" w:eastAsia="Times New Roman" w:hAnsi="Times" w:cs="Times New Roman"/>
+          <w:sz w:val="20"/>
+          <w:szCs w:val="20"/>
+        </w:rPr>
+      </w:pPr>
+      <w:r>
+        <w:rPr>
+          <w:rFonts w:ascii="Times" w:eastAsia="Times New Roman" w:hAnsi="Times" w:cs="Times New Roman" w:hint="eastAsia"/>
+          <w:sz w:val="20"/>
+          <w:szCs w:val="20"/>
+        </w:rPr>
         <w:t xml:space="preserve">// </w:t>
       </w:r>
       <w:r>
@@ -1227,8 +1359,18 @@
           <w:sz w:val="20"/>
           <w:szCs w:val="20"/>
         </w:rPr>
-        <w:t xml:space="preserve"> 4</w:t>
-      </w:r>
+        <w:t xml:space="preserve"> </w:t>
+      </w:r>
+      <w:proofErr w:type="spellStart"/>
+      <w:r>
+        <w:rPr>
+          <w:rFonts w:ascii="Times" w:eastAsia="Times New Roman" w:hAnsi="Times" w:cs="Times New Roman" w:hint="eastAsia"/>
+          <w:sz w:val="20"/>
+          <w:szCs w:val="20"/>
+        </w:rPr>
+        <w:t>NaN</w:t>
+      </w:r>
+      <w:proofErr w:type="spellEnd"/>
     </w:p>
     <w:p>
       <w:pPr>
@@ -1254,23 +1396,174 @@
           <w:sz w:val="20"/>
           <w:szCs w:val="20"/>
         </w:rPr>
-        <w:t>("5" + 1)</w:t>
-      </w:r>
-    </w:p>
-    <w:p>
-      <w:pPr>
+        <w:t>(false == 0)</w:t>
+      </w:r>
+    </w:p>
+    <w:p>
+      <w:pPr>
+        <w:rPr>
+          <w:rFonts w:ascii="Times" w:eastAsia="Times New Roman" w:hAnsi="Times" w:cs="Times New Roman"/>
+          <w:sz w:val="20"/>
+          <w:szCs w:val="20"/>
+        </w:rPr>
+      </w:pPr>
+      <w:r>
         <w:rPr>
           <w:rFonts w:ascii="Times" w:eastAsia="Times New Roman" w:hAnsi="Times" w:cs="Times New Roman" w:hint="eastAsia"/>
           <w:sz w:val="20"/>
           <w:szCs w:val="20"/>
         </w:rPr>
-      </w:pPr>
+        <w:t xml:space="preserve">// </w:t>
+      </w:r>
+      <w:r>
+        <w:rPr>
+          <w:rFonts w:ascii="Times New Roman" w:eastAsia="Times New Roman" w:hAnsi="Times New Roman" w:cs="Times New Roman"/>
+          <w:sz w:val="20"/>
+          <w:szCs w:val="20"/>
+        </w:rPr>
+        <w:t>→</w:t>
+      </w:r>
       <w:r>
         <w:rPr>
           <w:rFonts w:ascii="Times" w:eastAsia="Times New Roman" w:hAnsi="Times" w:cs="Times New Roman" w:hint="eastAsia"/>
           <w:sz w:val="20"/>
           <w:szCs w:val="20"/>
         </w:rPr>
+        <w:t xml:space="preserve"> true</w:t>
+      </w:r>
+    </w:p>
+    <w:p>
+      <w:pPr>
+        <w:rPr>
+          <w:rFonts w:ascii="Times" w:eastAsia="Times New Roman" w:hAnsi="Times" w:cs="Times New Roman"/>
+          <w:sz w:val="20"/>
+          <w:szCs w:val="20"/>
+        </w:rPr>
+      </w:pPr>
+    </w:p>
+    <w:p>
+      <w:r>
+        <w:t xml:space="preserve">When comparing values of the same type using ==, the outcome is easy to predict: </w:t>
+      </w:r>
+      <w:r>
+        <w:rPr>
+          <w:b/>
+        </w:rPr>
+        <w:t xml:space="preserve">you should get true when both values are the same, except in the case of </w:t>
+      </w:r>
+      <w:proofErr w:type="spellStart"/>
+      <w:r>
+        <w:rPr>
+          <w:b/>
+        </w:rPr>
+        <w:t>NaN</w:t>
+      </w:r>
+      <w:proofErr w:type="spellEnd"/>
+      <w:r>
+        <w:rPr>
+          <w:b/>
+        </w:rPr>
+        <w:t>.</w:t>
+      </w:r>
+      <w:r>
+        <w:t xml:space="preserve"> But when it differs JavaScript uses a complicated and confusing set of rules to determine what to do. </w:t>
+      </w:r>
+      <w:r>
+        <w:rPr>
+          <w:b/>
+        </w:rPr>
+        <w:t xml:space="preserve">In most cases, it just tries to convert one of the values to the other value’s type. </w:t>
+      </w:r>
+      <w:r>
+        <w:t xml:space="preserve">However, when </w:t>
+      </w:r>
+      <w:proofErr w:type="gramStart"/>
+      <w:r>
+        <w:rPr>
+          <w:b/>
+          <w:i/>
+        </w:rPr>
+        <w:t xml:space="preserve">null </w:t>
+      </w:r>
+      <w:r>
+        <w:t xml:space="preserve"> or</w:t>
+      </w:r>
+      <w:proofErr w:type="gramEnd"/>
+      <w:r>
+        <w:t xml:space="preserve"> </w:t>
+      </w:r>
+      <w:proofErr w:type="spellStart"/>
+      <w:r>
+        <w:rPr>
+          <w:b/>
+          <w:i/>
+        </w:rPr>
+        <w:t>underfined</w:t>
+      </w:r>
+      <w:proofErr w:type="spellEnd"/>
+      <w:r>
+        <w:t xml:space="preserve"> occurs on either side of the operator, it produces true only if both sides are one of </w:t>
+      </w:r>
+      <w:r>
+        <w:rPr>
+          <w:b/>
+          <w:i/>
+        </w:rPr>
+        <w:t xml:space="preserve">null </w:t>
+      </w:r>
+      <w:r>
+        <w:t xml:space="preserve">or </w:t>
+      </w:r>
+      <w:r>
+        <w:rPr>
+          <w:b/>
+          <w:i/>
+        </w:rPr>
+        <w:t xml:space="preserve">undefined. </w:t>
+      </w:r>
+    </w:p>
+    <w:p/>
+    <w:p>
+      <w:pPr>
+        <w:rPr>
+          <w:rFonts w:ascii="Times" w:eastAsia="Times New Roman" w:hAnsi="Times" w:cs="Times New Roman"/>
+          <w:sz w:val="20"/>
+          <w:szCs w:val="20"/>
+        </w:rPr>
+      </w:pPr>
+      <w:proofErr w:type="gramStart"/>
+      <w:r>
+        <w:rPr>
+          <w:rFonts w:ascii="Times" w:eastAsia="Times New Roman" w:hAnsi="Times" w:cs="Times New Roman"/>
+          <w:sz w:val="20"/>
+          <w:szCs w:val="20"/>
+        </w:rPr>
+        <w:t>console.log</w:t>
+      </w:r>
+      <w:proofErr w:type="gramEnd"/>
+      <w:r>
+        <w:rPr>
+          <w:rFonts w:ascii="Times" w:eastAsia="Times New Roman" w:hAnsi="Times" w:cs="Times New Roman"/>
+          <w:sz w:val="20"/>
+          <w:szCs w:val="20"/>
+        </w:rPr>
+        <w:t>(null == undefined);</w:t>
+      </w:r>
+    </w:p>
+    <w:p>
+      <w:pPr>
+        <w:rPr>
+          <w:rFonts w:ascii="Times" w:eastAsia="Times New Roman" w:hAnsi="Times" w:cs="Times New Roman"/>
+          <w:sz w:val="20"/>
+          <w:szCs w:val="20"/>
+        </w:rPr>
+      </w:pPr>
+      <w:r>
+        <w:rPr>
+          <w:rFonts w:ascii="Times" w:eastAsia="Times New Roman" w:hAnsi="Times" w:cs="Times New Roman" w:hint="eastAsia"/>
+          <w:sz w:val="20"/>
+          <w:szCs w:val="20"/>
+        </w:rPr>
         <w:t xml:space="preserve">// </w:t>
       </w:r>
       <w:r>
@@ -1287,7 +1580,7 @@
           <w:sz w:val="20"/>
           <w:szCs w:val="20"/>
         </w:rPr>
-        <w:t xml:space="preserve"> 51</w:t>
+        <w:t xml:space="preserve"> true</w:t>
       </w:r>
     </w:p>
     <w:p>
@@ -1314,901 +1607,1306 @@
           <w:sz w:val="20"/>
           <w:szCs w:val="20"/>
         </w:rPr>
-        <w:t>("five" * 2)</w:t>
-      </w:r>
-    </w:p>
-    <w:p>
-      <w:pPr>
+        <w:t>(null == 0);</w:t>
+      </w:r>
+    </w:p>
+    <w:p>
+      <w:pPr>
+        <w:rPr>
+          <w:rFonts w:ascii="Times" w:eastAsia="Times New Roman" w:hAnsi="Times" w:cs="Times New Roman"/>
+          <w:sz w:val="20"/>
+          <w:szCs w:val="20"/>
+        </w:rPr>
+      </w:pPr>
+      <w:r>
         <w:rPr>
           <w:rFonts w:ascii="Times" w:eastAsia="Times New Roman" w:hAnsi="Times" w:cs="Times New Roman" w:hint="eastAsia"/>
           <w:sz w:val="20"/>
           <w:szCs w:val="20"/>
         </w:rPr>
-      </w:pPr>
+        <w:t xml:space="preserve">// </w:t>
+      </w:r>
+      <w:r>
+        <w:rPr>
+          <w:rFonts w:ascii="Times New Roman" w:eastAsia="Times New Roman" w:hAnsi="Times New Roman" w:cs="Times New Roman"/>
+          <w:sz w:val="20"/>
+          <w:szCs w:val="20"/>
+        </w:rPr>
+        <w:t>→</w:t>
+      </w:r>
       <w:r>
         <w:rPr>
           <w:rFonts w:ascii="Times" w:eastAsia="Times New Roman" w:hAnsi="Times" w:cs="Times New Roman" w:hint="eastAsia"/>
           <w:sz w:val="20"/>
           <w:szCs w:val="20"/>
         </w:rPr>
+        <w:t xml:space="preserve"> false</w:t>
+      </w:r>
+    </w:p>
+    <w:p>
+      <w:pPr>
+        <w:rPr>
+          <w:rFonts w:ascii="Times" w:eastAsia="Times New Roman" w:hAnsi="Times" w:cs="Times New Roman"/>
+          <w:sz w:val="20"/>
+          <w:szCs w:val="20"/>
+        </w:rPr>
+      </w:pPr>
+    </w:p>
+    <w:p>
+      <w:pPr>
+        <w:rPr>
+          <w:b/>
+        </w:rPr>
+      </w:pPr>
+      <w:r>
+        <w:rPr>
+          <w:b/>
+        </w:rPr>
+        <w:t>Short-Circuiting of Logical Operators</w:t>
+      </w:r>
+    </w:p>
+    <w:p>
+      <w:pPr>
+        <w:rPr>
+          <w:b/>
+        </w:rPr>
+      </w:pPr>
+    </w:p>
+    <w:p>
+      <w:r>
+        <w:t xml:space="preserve">In the case of </w:t>
+      </w:r>
+      <w:r>
+        <w:rPr>
+          <w:b/>
+        </w:rPr>
+        <w:t>true || X,</w:t>
+      </w:r>
+      <w:r>
+        <w:t xml:space="preserve"> no matter what </w:t>
+      </w:r>
+      <w:r>
+        <w:rPr>
+          <w:b/>
+        </w:rPr>
+        <w:t>X</w:t>
+      </w:r>
+      <w:r>
+        <w:t xml:space="preserve"> is even if its never evaluated. The same goes for </w:t>
+      </w:r>
+      <w:r>
+        <w:rPr>
+          <w:b/>
+        </w:rPr>
+        <w:t>false</w:t>
+      </w:r>
+      <w:r>
+        <w:t xml:space="preserve"> </w:t>
+      </w:r>
+      <w:r>
+        <w:rPr>
+          <w:b/>
+        </w:rPr>
+        <w:t>&amp;&amp; X,</w:t>
+      </w:r>
+      <w:r>
+        <w:t xml:space="preserve"> which is false and will ignore X. This is called </w:t>
+      </w:r>
+      <w:r>
+        <w:rPr>
+          <w:b/>
+          <w:i/>
+        </w:rPr>
+        <w:t>short-circuit evaluation.</w:t>
+      </w:r>
+    </w:p>
+    <w:p/>
+    <w:p>
+      <w:pPr>
+        <w:rPr>
+          <w:i/>
+          <w:color w:val="4F81BD" w:themeColor="accent1"/>
+          <w:sz w:val="28"/>
+          <w:szCs w:val="28"/>
+        </w:rPr>
+      </w:pPr>
+      <w:r>
+        <w:rPr>
+          <w:i/>
+          <w:color w:val="4F81BD" w:themeColor="accent1"/>
+          <w:sz w:val="28"/>
+          <w:szCs w:val="28"/>
+        </w:rPr>
+        <w:t>Chapter</w:t>
+      </w:r>
+      <w:r>
+        <w:rPr>
+          <w:i/>
+          <w:color w:val="4F81BD" w:themeColor="accent1"/>
+          <w:sz w:val="28"/>
+          <w:szCs w:val="28"/>
+        </w:rPr>
+        <w:t xml:space="preserve"> 2</w:t>
+      </w:r>
+    </w:p>
+    <w:p>
+      <w:pPr>
+        <w:rPr>
+          <w:b/>
+          <w:i/>
+          <w:color w:val="4F81BD" w:themeColor="accent1"/>
+          <w:sz w:val="28"/>
+          <w:szCs w:val="28"/>
+        </w:rPr>
+      </w:pPr>
+      <w:r>
+        <w:rPr>
+          <w:b/>
+          <w:i/>
+          <w:color w:val="4F81BD" w:themeColor="accent1"/>
+          <w:sz w:val="28"/>
+          <w:szCs w:val="28"/>
+        </w:rPr>
+        <w:t>Program Structure</w:t>
+      </w:r>
+    </w:p>
+    <w:p>
+      <w:pPr>
+        <w:rPr>
+          <w:b/>
+        </w:rPr>
+      </w:pPr>
+    </w:p>
+    <w:p>
+      <w:pPr>
+        <w:rPr>
+          <w:b/>
+        </w:rPr>
+      </w:pPr>
+      <w:r>
+        <w:rPr>
+          <w:b/>
+        </w:rPr>
+        <w:t>Expressions and Statements</w:t>
+      </w:r>
+    </w:p>
+    <w:p>
+      <w:pPr>
+        <w:rPr>
+          <w:rFonts w:ascii="Times" w:eastAsia="Times New Roman" w:hAnsi="Times" w:cs="Times New Roman"/>
+          <w:sz w:val="20"/>
+          <w:szCs w:val="20"/>
+        </w:rPr>
+      </w:pPr>
+    </w:p>
+    <w:p>
+      <w:r>
+        <w:t xml:space="preserve">A fragment of code that produces a </w:t>
+      </w:r>
+      <w:r>
+        <w:rPr>
+          <w:b/>
+        </w:rPr>
+        <w:t xml:space="preserve">value </w:t>
+      </w:r>
+      <w:r>
+        <w:t xml:space="preserve">is an </w:t>
+      </w:r>
+      <w:r>
+        <w:rPr>
+          <w:b/>
+        </w:rPr>
+        <w:t xml:space="preserve">expression. </w:t>
+      </w:r>
+      <w:r>
+        <w:t>Every value that is written literally (such as 22 or “psychoanalysis”) is an expression. An expression between parentheses is also an expression, as is a binary operator applied to two expressions.</w:t>
+      </w:r>
+    </w:p>
+    <w:p/>
+    <w:p>
+      <w:r>
+        <w:t xml:space="preserve">If an expression corresponds to a sentence fragment, a JavaScript </w:t>
+      </w:r>
+      <w:r>
+        <w:rPr>
+          <w:i/>
+        </w:rPr>
+        <w:t>statement</w:t>
+      </w:r>
+      <w:r>
+        <w:t xml:space="preserve"> corresponds to a full sentence in a human language. </w:t>
+      </w:r>
+      <w:r>
+        <w:rPr>
+          <w:b/>
+          <w:i/>
+        </w:rPr>
+        <w:t>A program is simply a list of statements.</w:t>
+      </w:r>
+    </w:p>
+    <w:p/>
+    <w:p>
+      <w:r>
+        <w:rPr>
+          <w:b/>
+        </w:rPr>
+        <w:t>Variables</w:t>
+      </w:r>
+    </w:p>
+    <w:p/>
+    <w:p>
+      <w:r>
+        <w:t xml:space="preserve">When a variable points as a </w:t>
+      </w:r>
+      <w:proofErr w:type="gramStart"/>
+      <w:r>
+        <w:t>value, that</w:t>
+      </w:r>
+      <w:proofErr w:type="gramEnd"/>
+      <w:r>
+        <w:t xml:space="preserve"> does not mean it is tied to that value forever. The = operator can be used at any time on existing variables to disconnect them from their current value and have them point to a new one. </w:t>
+      </w:r>
+    </w:p>
+    <w:p/>
+    <w:p>
+      <w:proofErr w:type="spellStart"/>
+      <w:proofErr w:type="gramStart"/>
+      <w:r>
+        <w:t>var</w:t>
+      </w:r>
+      <w:proofErr w:type="spellEnd"/>
+      <w:proofErr w:type="gramEnd"/>
+      <w:r>
+        <w:t xml:space="preserve"> mood = "light";</w:t>
+      </w:r>
+    </w:p>
+    <w:p>
+      <w:proofErr w:type="gramStart"/>
+      <w:r>
+        <w:t>console.log</w:t>
+      </w:r>
+      <w:proofErr w:type="gramEnd"/>
+      <w:r>
+        <w:t>(mood);</w:t>
+      </w:r>
+    </w:p>
+    <w:p>
+      <w:r>
+        <w:rPr>
+          <w:rFonts w:hint="eastAsia"/>
+        </w:rPr>
         <w:t xml:space="preserve">// </w:t>
       </w:r>
       <w:r>
         <w:rPr>
-          <w:rFonts w:ascii="Times New Roman" w:eastAsia="Times New Roman" w:hAnsi="Times New Roman" w:cs="Times New Roman"/>
-          <w:sz w:val="20"/>
-          <w:szCs w:val="20"/>
+          <w:rFonts w:hint="eastAsia"/>
         </w:rPr>
         <w:t>→</w:t>
       </w:r>
       <w:r>
         <w:rPr>
-          <w:rFonts w:ascii="Times" w:eastAsia="Times New Roman" w:hAnsi="Times" w:cs="Times New Roman" w:hint="eastAsia"/>
-          <w:sz w:val="20"/>
-          <w:szCs w:val="20"/>
+          <w:rFonts w:hint="eastAsia"/>
+        </w:rPr>
+        <w:t xml:space="preserve"> light</w:t>
+      </w:r>
+    </w:p>
+    <w:p>
+      <w:proofErr w:type="gramStart"/>
+      <w:r>
+        <w:t>mood</w:t>
+      </w:r>
+      <w:proofErr w:type="gramEnd"/>
+      <w:r>
+        <w:t xml:space="preserve"> = "dark";</w:t>
+      </w:r>
+    </w:p>
+    <w:p>
+      <w:proofErr w:type="gramStart"/>
+      <w:r>
+        <w:t>console.log</w:t>
+      </w:r>
+      <w:proofErr w:type="gramEnd"/>
+      <w:r>
+        <w:t>(mood);</w:t>
+      </w:r>
+    </w:p>
+    <w:p>
+      <w:r>
+        <w:rPr>
+          <w:rFonts w:hint="eastAsia"/>
+        </w:rPr>
+        <w:t xml:space="preserve">// </w:t>
+      </w:r>
+      <w:r>
+        <w:rPr>
+          <w:rFonts w:hint="eastAsia"/>
+        </w:rPr>
+        <w:t>→</w:t>
+      </w:r>
+      <w:r>
+        <w:rPr>
+          <w:rFonts w:hint="eastAsia"/>
+        </w:rPr>
+        <w:t xml:space="preserve"> dark</w:t>
+      </w:r>
+    </w:p>
+    <w:p/>
+    <w:p>
+      <w:pPr>
+        <w:rPr>
+          <w:i/>
+        </w:rPr>
+      </w:pPr>
+      <w:r>
+        <w:t xml:space="preserve">You should imagine variables as </w:t>
+      </w:r>
+      <w:r>
+        <w:rPr>
+          <w:b/>
+        </w:rPr>
+        <w:t>tentacles,</w:t>
+      </w:r>
+      <w:r>
+        <w:t xml:space="preserve"> rather than boxes. They do not </w:t>
+      </w:r>
+      <w:r>
+        <w:rPr>
+          <w:b/>
+        </w:rPr>
+        <w:t>contain values;</w:t>
+      </w:r>
+      <w:r>
+        <w:t xml:space="preserve"> they </w:t>
+      </w:r>
+      <w:r>
+        <w:rPr>
+          <w:b/>
+        </w:rPr>
+        <w:t>grasp</w:t>
+      </w:r>
+      <w:r>
+        <w:t xml:space="preserve"> them – two variables can refer to the same value. </w:t>
+      </w:r>
+      <w:r>
+        <w:rPr>
+          <w:b/>
+          <w:i/>
+        </w:rPr>
+        <w:t>A program can access only the values that it still has a hold on.</w:t>
+      </w:r>
+      <w:r>
+        <w:rPr>
+          <w:i/>
         </w:rPr>
         <w:t xml:space="preserve"> </w:t>
       </w:r>
+      <w:r>
+        <w:rPr>
+          <w:i/>
+        </w:rPr>
+        <w:t>When you need to remember something, you grow a tentacle to hold on to it or you reattach one of your existing tentacles to it.</w:t>
+      </w:r>
+    </w:p>
+    <w:p>
+      <w:pPr>
+        <w:rPr>
+          <w:i/>
+        </w:rPr>
+      </w:pPr>
+    </w:p>
+    <w:p>
+      <w:r>
+        <w:t xml:space="preserve">A variable not assigned a value returns the value </w:t>
+      </w:r>
+      <w:r>
+        <w:rPr>
+          <w:b/>
+        </w:rPr>
+        <w:t>undefined</w:t>
+      </w:r>
+    </w:p>
+    <w:p/>
+    <w:p>
+      <w:pPr>
+        <w:rPr>
+          <w:b/>
+        </w:rPr>
+      </w:pPr>
+      <w:r>
+        <w:rPr>
+          <w:b/>
+        </w:rPr>
+        <w:t>Keywords and Reserved Words</w:t>
+      </w:r>
+    </w:p>
+    <w:p>
+      <w:pPr>
+        <w:rPr>
+          <w:b/>
+        </w:rPr>
+      </w:pPr>
+    </w:p>
+    <w:p>
+      <w:r>
+        <w:t xml:space="preserve">Words with special meaning, such as </w:t>
+      </w:r>
       <w:proofErr w:type="spellStart"/>
       <w:r>
         <w:rPr>
-          <w:rFonts w:ascii="Times" w:eastAsia="Times New Roman" w:hAnsi="Times" w:cs="Times New Roman" w:hint="eastAsia"/>
-          <w:sz w:val="20"/>
-          <w:szCs w:val="20"/>
-        </w:rPr>
-        <w:t>NaN</w:t>
+          <w:b/>
+          <w:i/>
+        </w:rPr>
+        <w:t>var</w:t>
       </w:r>
       <w:proofErr w:type="spellEnd"/>
-    </w:p>
-    <w:p>
-      <w:pPr>
-        <w:rPr>
-          <w:rFonts w:ascii="Times" w:eastAsia="Times New Roman" w:hAnsi="Times" w:cs="Times New Roman"/>
-          <w:sz w:val="20"/>
-          <w:szCs w:val="20"/>
-        </w:rPr>
-      </w:pPr>
-      <w:proofErr w:type="gramStart"/>
-      <w:r>
-        <w:rPr>
-          <w:rFonts w:ascii="Times" w:eastAsia="Times New Roman" w:hAnsi="Times" w:cs="Times New Roman"/>
-          <w:sz w:val="20"/>
-          <w:szCs w:val="20"/>
-        </w:rPr>
+      <w:r>
+        <w:t xml:space="preserve">, are </w:t>
+      </w:r>
+      <w:r>
+        <w:rPr>
+          <w:i/>
+        </w:rPr>
+        <w:t>keywords</w:t>
+      </w:r>
+      <w:r>
+        <w:t xml:space="preserve">, and they may not be used as variable names. </w:t>
+      </w:r>
+    </w:p>
+    <w:p/>
+    <w:p>
+      <w:pPr>
+        <w:rPr>
+          <w:b/>
+        </w:rPr>
+      </w:pPr>
+      <w:r>
+        <w:rPr>
+          <w:b/>
+        </w:rPr>
+        <w:t>The Environment</w:t>
+      </w:r>
+    </w:p>
+    <w:p/>
+    <w:p>
+      <w:r>
+        <w:t xml:space="preserve">The collection of variables and their values that exist at a given time is called the </w:t>
+      </w:r>
+      <w:r>
+        <w:rPr>
+          <w:i/>
+        </w:rPr>
+        <w:t>environment.</w:t>
+      </w:r>
+    </w:p>
+    <w:p/>
+    <w:p>
+      <w:pPr>
+        <w:rPr>
+          <w:b/>
+        </w:rPr>
+      </w:pPr>
+      <w:r>
+        <w:rPr>
+          <w:b/>
+        </w:rPr>
+        <w:t>Functions</w:t>
+      </w:r>
+    </w:p>
+    <w:p>
+      <w:pPr>
+        <w:rPr>
+          <w:b/>
+        </w:rPr>
+      </w:pPr>
+    </w:p>
+    <w:p>
+      <w:r>
+        <w:t xml:space="preserve">A function is a price of program wrapped in a value. Executing a function is called </w:t>
+      </w:r>
+      <w:r>
+        <w:rPr>
+          <w:i/>
+        </w:rPr>
+        <w:t>invoking, calling, or applying it.</w:t>
+      </w:r>
+      <w:r>
+        <w:t xml:space="preserve"> Values given to functions are called </w:t>
+      </w:r>
+      <w:r>
+        <w:rPr>
+          <w:i/>
+        </w:rPr>
+        <w:t>arguments.</w:t>
+      </w:r>
+      <w:r>
+        <w:t xml:space="preserve"> The console.log function isn’t a simple variable. </w:t>
+      </w:r>
+      <w:r>
+        <w:rPr>
+          <w:b/>
+        </w:rPr>
+        <w:t xml:space="preserve">It is actually an expression that retrieves the </w:t>
+      </w:r>
+      <w:r>
+        <w:rPr>
+          <w:b/>
+          <w:i/>
+        </w:rPr>
+        <w:t xml:space="preserve">log </w:t>
+      </w:r>
+      <w:r>
+        <w:rPr>
+          <w:b/>
+        </w:rPr>
+        <w:t>property from the values held by the console variable.</w:t>
+      </w:r>
+    </w:p>
+    <w:p/>
+    <w:p>
+      <w:pPr>
+        <w:rPr>
+          <w:b/>
+        </w:rPr>
+      </w:pPr>
+      <w:r>
+        <w:rPr>
+          <w:b/>
+        </w:rPr>
+        <w:t>Return Values</w:t>
+      </w:r>
+    </w:p>
+    <w:p/>
+    <w:p>
+      <w:r>
+        <w:t xml:space="preserve">When a function produces a value, it is said to </w:t>
+      </w:r>
+      <w:r>
+        <w:rPr>
+          <w:b/>
+          <w:i/>
+        </w:rPr>
+        <w:t>return</w:t>
+      </w:r>
+      <w:r>
+        <w:rPr>
+          <w:b/>
+        </w:rPr>
+        <w:t xml:space="preserve"> that value</w:t>
+      </w:r>
+      <w:r>
+        <w:t xml:space="preserve">. Anything that produces a value is an expression in JavaScript, which means function calls, can be used within larger expressions. </w:t>
+      </w:r>
+    </w:p>
+    <w:p/>
+    <w:p>
+      <w:pPr>
+        <w:rPr>
+          <w:b/>
+        </w:rPr>
+      </w:pPr>
+      <w:r>
+        <w:rPr>
+          <w:b/>
+        </w:rPr>
+        <w:t>Updating Variables Succinctly</w:t>
+      </w:r>
+    </w:p>
+    <w:p/>
+    <w:p>
+      <w:r>
+        <w:t>Especially when looping, a program often needs to “update” a variable to hold a value based on that variable’s previous value.</w:t>
+      </w:r>
+    </w:p>
+    <w:p/>
+    <w:p>
+      <w:proofErr w:type="spellStart"/>
+      <w:proofErr w:type="gramStart"/>
+      <w:r>
+        <w:t>coutner</w:t>
+      </w:r>
+      <w:proofErr w:type="spellEnd"/>
+      <w:proofErr w:type="gramEnd"/>
+      <w:r>
+        <w:t xml:space="preserve"> = counter + 1</w:t>
+      </w:r>
+    </w:p>
+    <w:p/>
+    <w:p>
+      <w:r>
+        <w:t>JS provides a shortcut</w:t>
+      </w:r>
+    </w:p>
+    <w:p/>
+    <w:p>
+      <w:proofErr w:type="gramStart"/>
+      <w:r>
+        <w:t>counter</w:t>
+      </w:r>
+      <w:proofErr w:type="gramEnd"/>
+      <w:r>
+        <w:t xml:space="preserve"> += 1;</w:t>
+      </w:r>
+    </w:p>
+    <w:p/>
+    <w:p>
+      <w:r>
+        <w:t>For counter +=1 and counter -=1, there are even shorter equivalents: counter++ and counter--</w:t>
+      </w:r>
+    </w:p>
+    <w:p/>
+    <w:p>
+      <w:pPr>
+        <w:rPr>
+          <w:b/>
+        </w:rPr>
+      </w:pPr>
+      <w:r>
+        <w:rPr>
+          <w:b/>
+        </w:rPr>
+        <w:t>Summary</w:t>
+      </w:r>
+    </w:p>
+    <w:p>
+      <w:pPr>
+        <w:rPr>
+          <w:b/>
+        </w:rPr>
+      </w:pPr>
+    </w:p>
+    <w:p>
+      <w:r>
+        <w:t xml:space="preserve">JavaScript systems always put a number of useful standard variables into your environment. Functions are special values that </w:t>
+      </w:r>
+      <w:r>
+        <w:rPr>
+          <w:b/>
+        </w:rPr>
+        <w:t xml:space="preserve">encapsulate </w:t>
+      </w:r>
+      <w:r>
+        <w:t xml:space="preserve">a program. You can invoke them by writing </w:t>
+      </w:r>
+      <w:proofErr w:type="spellStart"/>
+      <w:proofErr w:type="gramStart"/>
+      <w:r>
+        <w:rPr>
+          <w:i/>
+        </w:rPr>
+        <w:t>functionName</w:t>
+      </w:r>
+      <w:proofErr w:type="spellEnd"/>
+      <w:r>
+        <w:rPr>
+          <w:i/>
+        </w:rPr>
+        <w:t>(</w:t>
+      </w:r>
+      <w:proofErr w:type="gramEnd"/>
+      <w:r>
+        <w:rPr>
+          <w:i/>
+        </w:rPr>
+        <w:t xml:space="preserve">argument1, argument2). </w:t>
+      </w:r>
+      <w:r>
+        <w:t xml:space="preserve">Such a function call is an </w:t>
+      </w:r>
+      <w:r>
+        <w:rPr>
+          <w:i/>
+        </w:rPr>
+        <w:t>expression</w:t>
+      </w:r>
+      <w:r>
+        <w:t>, and may produce a value.</w:t>
+      </w:r>
+    </w:p>
+    <w:p/>
+    <w:p>
+      <w:pPr>
+        <w:rPr>
+          <w:i/>
+          <w:color w:val="4F81BD" w:themeColor="accent1"/>
+          <w:sz w:val="28"/>
+          <w:szCs w:val="28"/>
+        </w:rPr>
+      </w:pPr>
+      <w:r>
+        <w:rPr>
+          <w:i/>
+          <w:color w:val="4F81BD" w:themeColor="accent1"/>
+          <w:sz w:val="28"/>
+          <w:szCs w:val="28"/>
+        </w:rPr>
+        <w:t xml:space="preserve">Chapter </w:t>
+      </w:r>
+      <w:r>
+        <w:rPr>
+          <w:i/>
+          <w:color w:val="4F81BD" w:themeColor="accent1"/>
+          <w:sz w:val="28"/>
+          <w:szCs w:val="28"/>
+        </w:rPr>
+        <w:t>3</w:t>
+      </w:r>
+    </w:p>
+    <w:p>
+      <w:pPr>
+        <w:rPr>
+          <w:b/>
+          <w:i/>
+          <w:color w:val="4F81BD" w:themeColor="accent1"/>
+          <w:sz w:val="28"/>
+          <w:szCs w:val="28"/>
+        </w:rPr>
+      </w:pPr>
+      <w:r>
+        <w:rPr>
+          <w:b/>
+          <w:i/>
+          <w:color w:val="4F81BD" w:themeColor="accent1"/>
+          <w:sz w:val="28"/>
+          <w:szCs w:val="28"/>
+        </w:rPr>
+        <w:t>Functions</w:t>
+      </w:r>
+    </w:p>
+    <w:p>
+      <w:pPr>
+        <w:rPr>
+          <w:b/>
+          <w:color w:val="4F81BD" w:themeColor="accent1"/>
+          <w:sz w:val="28"/>
+          <w:szCs w:val="28"/>
+        </w:rPr>
+      </w:pPr>
+    </w:p>
+    <w:p>
+      <w:r>
+        <w:t xml:space="preserve">Typical adult English speakers have some 20,000 words in their vocabulary. Few programming languages come with 20,000 commands built in. And the vocabulary that is available tends to be </w:t>
+      </w:r>
+      <w:r>
+        <w:rPr>
+          <w:i/>
+        </w:rPr>
+        <w:t>more precisely defined, and thus less flexible than in human language</w:t>
+      </w:r>
+      <w:r>
+        <w:t xml:space="preserve">. Therefore, we usually have to add some of our own vocabulary to avoid repeating ourselves. </w:t>
+      </w:r>
+    </w:p>
+    <w:p/>
+    <w:p>
+      <w:pPr>
+        <w:rPr>
+          <w:b/>
+        </w:rPr>
+      </w:pPr>
+      <w:r>
+        <w:rPr>
+          <w:b/>
+        </w:rPr>
+        <w:t>Defining a Function</w:t>
+      </w:r>
+    </w:p>
+    <w:p/>
+    <w:p>
+      <w:r>
+        <w:t xml:space="preserve">A function is just a regular variable definition where the value given to the variable happens to be a </w:t>
+      </w:r>
+      <w:r>
+        <w:rPr>
+          <w:b/>
+        </w:rPr>
+        <w:t>function.</w:t>
+      </w:r>
+      <w:r>
+        <w:t xml:space="preserve"> </w:t>
+      </w:r>
+    </w:p>
+    <w:p/>
+    <w:p>
+      <w:r>
+        <w:t xml:space="preserve">A function is created by an expression that starts with the keyword </w:t>
+      </w:r>
+      <w:r>
+        <w:rPr>
+          <w:i/>
+        </w:rPr>
+        <w:t xml:space="preserve">function. </w:t>
+      </w:r>
+      <w:r>
+        <w:t xml:space="preserve">A </w:t>
+      </w:r>
+      <w:r>
+        <w:rPr>
+          <w:i/>
+        </w:rPr>
+        <w:t>return</w:t>
+      </w:r>
+      <w:r>
+        <w:t xml:space="preserve"> statement determines the value the function returns. When control comes across such a statement, it immediately jumps out of the current function and gives the returned value to the code that called the function. The </w:t>
+      </w:r>
+      <w:r>
+        <w:rPr>
+          <w:i/>
+        </w:rPr>
+        <w:t>return</w:t>
+      </w:r>
+      <w:r>
+        <w:t xml:space="preserve"> keyword without an expression after it will cause the function to return </w:t>
+      </w:r>
+      <w:r>
+        <w:rPr>
+          <w:i/>
+        </w:rPr>
+        <w:t>undefined.</w:t>
+      </w:r>
+    </w:p>
+    <w:p/>
+    <w:p>
+      <w:pPr>
+        <w:rPr>
+          <w:b/>
+        </w:rPr>
+      </w:pPr>
+      <w:r>
+        <w:rPr>
+          <w:b/>
+        </w:rPr>
+        <w:t>Parameters and Scopes</w:t>
+      </w:r>
+    </w:p>
+    <w:p>
+      <w:pPr>
+        <w:rPr>
+          <w:b/>
+        </w:rPr>
+      </w:pPr>
+    </w:p>
+    <w:p>
+      <w:r>
+        <w:t xml:space="preserve">The parameters to a function behave like </w:t>
+      </w:r>
+      <w:r>
+        <w:rPr>
+          <w:b/>
+        </w:rPr>
+        <w:t xml:space="preserve">regular variables </w:t>
+      </w:r>
+      <w:r>
+        <w:t xml:space="preserve">but </w:t>
+      </w:r>
+      <w:proofErr w:type="gramStart"/>
+      <w:r>
+        <w:t>their initial values are given by the caller of the function</w:t>
+      </w:r>
+      <w:proofErr w:type="gramEnd"/>
+      <w:r>
+        <w:t xml:space="preserve"> not the code in the function itself. </w:t>
+      </w:r>
+    </w:p>
+    <w:p/>
+    <w:p>
+      <w:r>
+        <w:t xml:space="preserve">An important property of functions is that the variables created inside of them, </w:t>
+      </w:r>
+      <w:r>
+        <w:rPr>
+          <w:b/>
+        </w:rPr>
+        <w:t>including their parameters, are local to the function.</w:t>
+      </w:r>
+      <w:r>
+        <w:t xml:space="preserve"> This “localness” of variables applies only to the parameters and to variables </w:t>
+      </w:r>
+      <w:proofErr w:type="spellStart"/>
+      <w:r>
+        <w:t>decalred</w:t>
+      </w:r>
+      <w:proofErr w:type="spellEnd"/>
+      <w:r>
+        <w:t xml:space="preserve"> with the </w:t>
+      </w:r>
+      <w:proofErr w:type="spellStart"/>
+      <w:r>
+        <w:rPr>
+          <w:i/>
+        </w:rPr>
+        <w:t>var</w:t>
+      </w:r>
+      <w:proofErr w:type="spellEnd"/>
+      <w:r>
+        <w:t xml:space="preserve"> keyword inside the function body. </w:t>
+      </w:r>
+      <w:r>
+        <w:rPr>
+          <w:b/>
+        </w:rPr>
+        <w:t xml:space="preserve">Variables declared outside of any function are called </w:t>
+      </w:r>
+      <w:r>
+        <w:rPr>
+          <w:b/>
+          <w:i/>
+        </w:rPr>
+        <w:t>global.</w:t>
+      </w:r>
+    </w:p>
+    <w:p/>
+    <w:p>
+      <w:r>
+        <w:t xml:space="preserve">Functions are the only </w:t>
+      </w:r>
+      <w:proofErr w:type="gramStart"/>
+      <w:r>
+        <w:t>thing that create</w:t>
+      </w:r>
+      <w:proofErr w:type="gramEnd"/>
+      <w:r>
+        <w:t xml:space="preserve"> a new scope. </w:t>
+      </w:r>
+    </w:p>
+    <w:p/>
+    <w:p>
+      <w:r>
+        <w:rPr>
+          <w:b/>
+        </w:rPr>
+        <w:t>The Call Stack</w:t>
+      </w:r>
+    </w:p>
+    <w:p/>
+    <w:p>
+      <w:r>
+        <w:t xml:space="preserve">The place where the computer stores this context is the </w:t>
+      </w:r>
+      <w:r>
+        <w:rPr>
+          <w:i/>
+        </w:rPr>
+        <w:t>call stack.</w:t>
+      </w:r>
+      <w:r>
+        <w:t xml:space="preserve"> Every time a function is called, the current context is put on top of this “stack”. When the function returns, it removes the top context from the stack and uses it to continue execution. Creating an infinite loop the computer will run out of space or “blow the stack”</w:t>
+      </w:r>
+    </w:p>
+    <w:p/>
+    <w:p>
+      <w:pPr>
+        <w:rPr>
+          <w:b/>
+        </w:rPr>
+      </w:pPr>
+      <w:r>
+        <w:rPr>
+          <w:b/>
+        </w:rPr>
+        <w:t>Closure</w:t>
+      </w:r>
+    </w:p>
+    <w:p>
+      <w:pPr>
+        <w:rPr>
+          <w:b/>
+        </w:rPr>
+      </w:pPr>
+    </w:p>
+    <w:p>
+      <w:r>
+        <w:t xml:space="preserve">This feature being able to reference a specific instance of local variables in an enclosing function – is called a </w:t>
+      </w:r>
+      <w:r>
+        <w:rPr>
+          <w:b/>
+        </w:rPr>
+        <w:t>closure.</w:t>
+      </w:r>
+      <w:r>
+        <w:t xml:space="preserve"> </w:t>
+      </w:r>
+      <w:r>
+        <w:rPr>
+          <w:b/>
+          <w:i/>
+        </w:rPr>
+        <w:t>A function that “closes over” some local variables is called a closure.</w:t>
+      </w:r>
+    </w:p>
+    <w:p/>
+    <w:p>
+      <w:proofErr w:type="gramStart"/>
+      <w:r>
+        <w:t>function</w:t>
+      </w:r>
+      <w:proofErr w:type="gramEnd"/>
+      <w:r>
+        <w:t xml:space="preserve"> </w:t>
+      </w:r>
+      <w:proofErr w:type="spellStart"/>
+      <w:r>
+        <w:t>wrapValue</w:t>
+      </w:r>
+      <w:proofErr w:type="spellEnd"/>
+      <w:r>
+        <w:t>(n) {</w:t>
+      </w:r>
+    </w:p>
+    <w:p>
+      <w:r>
+        <w:t xml:space="preserve">  </w:t>
+      </w:r>
+      <w:proofErr w:type="spellStart"/>
+      <w:proofErr w:type="gramStart"/>
+      <w:r>
+        <w:t>var</w:t>
+      </w:r>
+      <w:proofErr w:type="spellEnd"/>
+      <w:proofErr w:type="gramEnd"/>
+      <w:r>
+        <w:t xml:space="preserve"> </w:t>
+      </w:r>
+      <w:proofErr w:type="spellStart"/>
+      <w:r>
+        <w:t>localVariable</w:t>
+      </w:r>
+      <w:proofErr w:type="spellEnd"/>
+      <w:r>
+        <w:t xml:space="preserve"> = n;</w:t>
+      </w:r>
+    </w:p>
+    <w:p>
+      <w:r>
+        <w:t xml:space="preserve">  </w:t>
+      </w:r>
+      <w:proofErr w:type="gramStart"/>
+      <w:r>
+        <w:t>return</w:t>
+      </w:r>
+      <w:proofErr w:type="gramEnd"/>
+      <w:r>
+        <w:t xml:space="preserve"> function() { return </w:t>
+      </w:r>
+      <w:proofErr w:type="spellStart"/>
+      <w:r>
+        <w:t>localVariable</w:t>
+      </w:r>
+      <w:proofErr w:type="spellEnd"/>
+      <w:r>
+        <w:t>; };</w:t>
+      </w:r>
+    </w:p>
+    <w:p>
+      <w:r>
+        <w:t>}</w:t>
+      </w:r>
+    </w:p>
+    <w:p/>
+    <w:p>
+      <w:proofErr w:type="spellStart"/>
+      <w:proofErr w:type="gramStart"/>
+      <w:r>
+        <w:t>var</w:t>
+      </w:r>
+      <w:proofErr w:type="spellEnd"/>
+      <w:proofErr w:type="gramEnd"/>
+      <w:r>
+        <w:t xml:space="preserve"> wrap1 = </w:t>
+      </w:r>
+      <w:proofErr w:type="spellStart"/>
+      <w:r>
+        <w:t>wrapValue</w:t>
+      </w:r>
+      <w:proofErr w:type="spellEnd"/>
+      <w:r>
+        <w:t>(1);</w:t>
+      </w:r>
+    </w:p>
+    <w:p>
+      <w:proofErr w:type="spellStart"/>
+      <w:proofErr w:type="gramStart"/>
+      <w:r>
+        <w:t>var</w:t>
+      </w:r>
+      <w:proofErr w:type="spellEnd"/>
+      <w:proofErr w:type="gramEnd"/>
+      <w:r>
+        <w:t xml:space="preserve"> wrap2 = </w:t>
+      </w:r>
+      <w:proofErr w:type="spellStart"/>
+      <w:r>
+        <w:t>wrapValue</w:t>
+      </w:r>
+      <w:proofErr w:type="spellEnd"/>
+      <w:r>
+        <w:t>(2);</w:t>
+      </w:r>
+    </w:p>
+    <w:p>
+      <w:proofErr w:type="gramStart"/>
+      <w:r>
         <w:t>console.log</w:t>
       </w:r>
       <w:proofErr w:type="gramEnd"/>
       <w:r>
-        <w:rPr>
-          <w:rFonts w:ascii="Times" w:eastAsia="Times New Roman" w:hAnsi="Times" w:cs="Times New Roman"/>
-          <w:sz w:val="20"/>
-          <w:szCs w:val="20"/>
-        </w:rPr>
-        <w:t>(false == 0)</w:t>
-      </w:r>
-    </w:p>
-    <w:p>
-      <w:pPr>
-        <w:rPr>
-          <w:rFonts w:ascii="Times" w:eastAsia="Times New Roman" w:hAnsi="Times" w:cs="Times New Roman"/>
-          <w:sz w:val="20"/>
-          <w:szCs w:val="20"/>
-        </w:rPr>
-      </w:pPr>
-      <w:r>
-        <w:rPr>
-          <w:rFonts w:ascii="Times" w:eastAsia="Times New Roman" w:hAnsi="Times" w:cs="Times New Roman" w:hint="eastAsia"/>
-          <w:sz w:val="20"/>
-          <w:szCs w:val="20"/>
+        <w:t>(wrap1());</w:t>
+      </w:r>
+    </w:p>
+    <w:p>
+      <w:pPr>
+        <w:rPr>
+          <w:rFonts w:hint="eastAsia"/>
+        </w:rPr>
+      </w:pPr>
+      <w:r>
+        <w:rPr>
+          <w:rFonts w:hint="eastAsia"/>
         </w:rPr>
         <w:t xml:space="preserve">// </w:t>
       </w:r>
       <w:r>
         <w:rPr>
-          <w:rFonts w:ascii="Times New Roman" w:eastAsia="Times New Roman" w:hAnsi="Times New Roman" w:cs="Times New Roman"/>
-          <w:sz w:val="20"/>
-          <w:szCs w:val="20"/>
+          <w:rFonts w:hint="eastAsia"/>
         </w:rPr>
         <w:t>→</w:t>
       </w:r>
       <w:r>
         <w:rPr>
-          <w:rFonts w:ascii="Times" w:eastAsia="Times New Roman" w:hAnsi="Times" w:cs="Times New Roman" w:hint="eastAsia"/>
-          <w:sz w:val="20"/>
-          <w:szCs w:val="20"/>
-        </w:rPr>
-        <w:t xml:space="preserve"> true</w:t>
-      </w:r>
-    </w:p>
-    <w:p>
-      <w:pPr>
-        <w:rPr>
-          <w:rFonts w:ascii="Times" w:eastAsia="Times New Roman" w:hAnsi="Times" w:cs="Times New Roman"/>
-          <w:sz w:val="20"/>
-          <w:szCs w:val="20"/>
-        </w:rPr>
-      </w:pPr>
-    </w:p>
-    <w:p>
-      <w:r>
-        <w:t xml:space="preserve">When comparing values of the same type using ==, the outcome is easy to predict: </w:t>
-      </w:r>
-      <w:r>
-        <w:rPr>
-          <w:b/>
-        </w:rPr>
-        <w:t xml:space="preserve">you should get true when both values are the same, except in the case of </w:t>
-      </w:r>
-      <w:proofErr w:type="spellStart"/>
-      <w:r>
-        <w:rPr>
-          <w:b/>
-        </w:rPr>
-        <w:t>NaN</w:t>
-      </w:r>
-      <w:proofErr w:type="spellEnd"/>
-      <w:r>
-        <w:rPr>
-          <w:b/>
-        </w:rPr>
-        <w:t>.</w:t>
-      </w:r>
-      <w:r>
-        <w:t xml:space="preserve"> But when it differs JavaScript uses a complicated and confusing set of rules to determine what to do. </w:t>
-      </w:r>
-      <w:r>
-        <w:rPr>
-          <w:b/>
-        </w:rPr>
-        <w:t xml:space="preserve">In most cases, it just tries to convert one of the values to the other value’s type. </w:t>
-      </w:r>
-      <w:r>
-        <w:t xml:space="preserve">However, when </w:t>
-      </w:r>
-      <w:proofErr w:type="gramStart"/>
-      <w:r>
-        <w:rPr>
-          <w:b/>
-          <w:i/>
-        </w:rPr>
-        <w:t xml:space="preserve">null </w:t>
-      </w:r>
-      <w:r>
-        <w:t xml:space="preserve"> or</w:t>
-      </w:r>
-      <w:proofErr w:type="gramEnd"/>
+          <w:rFonts w:hint="eastAsia"/>
+        </w:rPr>
+        <w:t xml:space="preserve"> 1</w:t>
+      </w:r>
+    </w:p>
+    <w:p>
+      <w:proofErr w:type="gramStart"/>
+      <w:r>
+        <w:t>console.log</w:t>
+      </w:r>
+      <w:proofErr w:type="gramEnd"/>
+      <w:r>
+        <w:t>(wrap2());</w:t>
+      </w:r>
+    </w:p>
+    <w:p>
+      <w:r>
+        <w:rPr>
+          <w:rFonts w:hint="eastAsia"/>
+        </w:rPr>
+        <w:t xml:space="preserve">// </w:t>
+      </w:r>
+      <w:r>
+        <w:rPr>
+          <w:rFonts w:hint="eastAsia"/>
+        </w:rPr>
+        <w:t>→</w:t>
+      </w:r>
+      <w:r>
+        <w:rPr>
+          <w:rFonts w:hint="eastAsia"/>
+        </w:rPr>
+        <w:t xml:space="preserve"> 2</w:t>
+      </w:r>
+    </w:p>
+    <w:p/>
+    <w:p>
+      <w:r>
+        <w:t>…………. More notes form the section</w:t>
+      </w:r>
+      <w:proofErr w:type="gramStart"/>
+      <w:r>
+        <w:t>?!?!??</w:t>
+      </w:r>
+      <w:proofErr w:type="gramEnd"/>
+    </w:p>
+    <w:p/>
+    <w:p>
+      <w:pPr>
+        <w:rPr>
+          <w:b/>
+        </w:rPr>
+      </w:pPr>
+      <w:r>
+        <w:rPr>
+          <w:b/>
+        </w:rPr>
+        <w:t>Recursion</w:t>
+      </w:r>
+    </w:p>
+    <w:p>
+      <w:pPr>
+        <w:rPr>
+          <w:b/>
+        </w:rPr>
+      </w:pPr>
+    </w:p>
+    <w:p>
+      <w:r>
+        <w:t xml:space="preserve">It is perfectly okay for a function to call itself, </w:t>
+      </w:r>
+      <w:r>
+        <w:rPr>
+          <w:i/>
+        </w:rPr>
+        <w:t>as long as it takes care not to overflow the stack.</w:t>
+      </w:r>
       <w:r>
         <w:t xml:space="preserve"> </w:t>
       </w:r>
-      <w:proofErr w:type="spellStart"/>
-      <w:r>
-        <w:rPr>
-          <w:b/>
-          <w:i/>
-        </w:rPr>
-        <w:t>underfined</w:t>
-      </w:r>
-      <w:proofErr w:type="spellEnd"/>
-      <w:r>
-        <w:t xml:space="preserve"> occurs on either side of the operator, it produces true only if both sides are one of </w:t>
-      </w:r>
-      <w:r>
-        <w:rPr>
-          <w:b/>
-          <w:i/>
-        </w:rPr>
-        <w:t xml:space="preserve">null </w:t>
-      </w:r>
-      <w:r>
-        <w:t xml:space="preserve">or </w:t>
-      </w:r>
-      <w:r>
-        <w:rPr>
-          <w:b/>
-          <w:i/>
-        </w:rPr>
-        <w:t xml:space="preserve">undefined. </w:t>
-      </w:r>
-    </w:p>
-    <w:p/>
-    <w:p>
-      <w:pPr>
-        <w:rPr>
-          <w:rFonts w:ascii="Times" w:eastAsia="Times New Roman" w:hAnsi="Times" w:cs="Times New Roman"/>
-          <w:sz w:val="20"/>
-          <w:szCs w:val="20"/>
-        </w:rPr>
-      </w:pPr>
-      <w:proofErr w:type="gramStart"/>
-      <w:r>
-        <w:rPr>
-          <w:rFonts w:ascii="Times" w:eastAsia="Times New Roman" w:hAnsi="Times" w:cs="Times New Roman"/>
-          <w:sz w:val="20"/>
-          <w:szCs w:val="20"/>
-        </w:rPr>
-        <w:t>console.log</w:t>
-      </w:r>
-      <w:proofErr w:type="gramEnd"/>
-      <w:r>
-        <w:rPr>
-          <w:rFonts w:ascii="Times" w:eastAsia="Times New Roman" w:hAnsi="Times" w:cs="Times New Roman"/>
-          <w:sz w:val="20"/>
-          <w:szCs w:val="20"/>
-        </w:rPr>
-        <w:t>(null == undefined);</w:t>
-      </w:r>
-    </w:p>
-    <w:p>
-      <w:pPr>
-        <w:rPr>
-          <w:rFonts w:ascii="Times" w:eastAsia="Times New Roman" w:hAnsi="Times" w:cs="Times New Roman" w:hint="eastAsia"/>
-          <w:sz w:val="20"/>
-          <w:szCs w:val="20"/>
-        </w:rPr>
-      </w:pPr>
-      <w:r>
-        <w:rPr>
-          <w:rFonts w:ascii="Times" w:eastAsia="Times New Roman" w:hAnsi="Times" w:cs="Times New Roman" w:hint="eastAsia"/>
-          <w:sz w:val="20"/>
-          <w:szCs w:val="20"/>
-        </w:rPr>
-        <w:t xml:space="preserve">// </w:t>
-      </w:r>
-      <w:r>
-        <w:rPr>
-          <w:rFonts w:ascii="Times New Roman" w:eastAsia="Times New Roman" w:hAnsi="Times New Roman" w:cs="Times New Roman"/>
-          <w:sz w:val="20"/>
-          <w:szCs w:val="20"/>
-        </w:rPr>
-        <w:t>→</w:t>
-      </w:r>
-      <w:r>
-        <w:rPr>
-          <w:rFonts w:ascii="Times" w:eastAsia="Times New Roman" w:hAnsi="Times" w:cs="Times New Roman" w:hint="eastAsia"/>
-          <w:sz w:val="20"/>
-          <w:szCs w:val="20"/>
-        </w:rPr>
-        <w:t xml:space="preserve"> true</w:t>
-      </w:r>
-    </w:p>
-    <w:p>
-      <w:pPr>
-        <w:rPr>
-          <w:rFonts w:ascii="Times" w:eastAsia="Times New Roman" w:hAnsi="Times" w:cs="Times New Roman"/>
-          <w:sz w:val="20"/>
-          <w:szCs w:val="20"/>
-        </w:rPr>
-      </w:pPr>
-      <w:proofErr w:type="gramStart"/>
-      <w:r>
-        <w:rPr>
-          <w:rFonts w:ascii="Times" w:eastAsia="Times New Roman" w:hAnsi="Times" w:cs="Times New Roman"/>
-          <w:sz w:val="20"/>
-          <w:szCs w:val="20"/>
-        </w:rPr>
-        <w:t>console.log</w:t>
-      </w:r>
-      <w:proofErr w:type="gramEnd"/>
-      <w:r>
-        <w:rPr>
-          <w:rFonts w:ascii="Times" w:eastAsia="Times New Roman" w:hAnsi="Times" w:cs="Times New Roman"/>
-          <w:sz w:val="20"/>
-          <w:szCs w:val="20"/>
-        </w:rPr>
-        <w:t>(null == 0);</w:t>
-      </w:r>
-    </w:p>
-    <w:p>
-      <w:pPr>
-        <w:rPr>
-          <w:rFonts w:ascii="Times" w:eastAsia="Times New Roman" w:hAnsi="Times" w:cs="Times New Roman"/>
-          <w:sz w:val="20"/>
-          <w:szCs w:val="20"/>
-        </w:rPr>
-      </w:pPr>
-      <w:r>
-        <w:rPr>
-          <w:rFonts w:ascii="Times" w:eastAsia="Times New Roman" w:hAnsi="Times" w:cs="Times New Roman" w:hint="eastAsia"/>
-          <w:sz w:val="20"/>
-          <w:szCs w:val="20"/>
-        </w:rPr>
-        <w:t xml:space="preserve">// </w:t>
-      </w:r>
-      <w:r>
-        <w:rPr>
-          <w:rFonts w:ascii="Times New Roman" w:eastAsia="Times New Roman" w:hAnsi="Times New Roman" w:cs="Times New Roman"/>
-          <w:sz w:val="20"/>
-          <w:szCs w:val="20"/>
-        </w:rPr>
-        <w:t>→</w:t>
-      </w:r>
-      <w:r>
-        <w:rPr>
-          <w:rFonts w:ascii="Times" w:eastAsia="Times New Roman" w:hAnsi="Times" w:cs="Times New Roman" w:hint="eastAsia"/>
-          <w:sz w:val="20"/>
-          <w:szCs w:val="20"/>
-        </w:rPr>
-        <w:t xml:space="preserve"> false</w:t>
-      </w:r>
-    </w:p>
-    <w:p>
-      <w:pPr>
-        <w:rPr>
-          <w:rFonts w:ascii="Times" w:eastAsia="Times New Roman" w:hAnsi="Times" w:cs="Times New Roman"/>
-          <w:sz w:val="20"/>
-          <w:szCs w:val="20"/>
-        </w:rPr>
-      </w:pPr>
-    </w:p>
-    <w:p>
-      <w:pPr>
-        <w:rPr>
-          <w:b/>
-        </w:rPr>
-      </w:pPr>
-      <w:r>
-        <w:rPr>
-          <w:b/>
-        </w:rPr>
-        <w:t>Short-Circuiting of Logical Operators</w:t>
-      </w:r>
-    </w:p>
-    <w:p>
-      <w:pPr>
-        <w:rPr>
-          <w:b/>
-        </w:rPr>
-      </w:pPr>
-    </w:p>
-    <w:p>
-      <w:r>
-        <w:t xml:space="preserve">In the case of </w:t>
-      </w:r>
-      <w:r>
-        <w:rPr>
-          <w:b/>
-        </w:rPr>
-        <w:t>true || X,</w:t>
-      </w:r>
-      <w:r>
-        <w:t xml:space="preserve"> no matter what </w:t>
-      </w:r>
-      <w:r>
-        <w:rPr>
-          <w:b/>
-        </w:rPr>
-        <w:t>X</w:t>
-      </w:r>
-      <w:r>
-        <w:t xml:space="preserve"> is even if its never evaluated. The same goes for </w:t>
-      </w:r>
-      <w:r>
-        <w:rPr>
-          <w:b/>
-        </w:rPr>
-        <w:t>false</w:t>
-      </w:r>
-      <w:r>
+      <w:r>
+        <w:rPr>
+          <w:b/>
+        </w:rPr>
+        <w:t xml:space="preserve">A function that calls itself is called </w:t>
+      </w:r>
+      <w:r>
+        <w:rPr>
+          <w:b/>
+          <w:i/>
+        </w:rPr>
+        <w:t>recursive.</w:t>
+      </w:r>
+      <w:r>
+        <w:rPr>
+          <w:b/>
+        </w:rPr>
         <w:t xml:space="preserve"> </w:t>
       </w:r>
       <w:r>
-        <w:rPr>
-          <w:b/>
-        </w:rPr>
-        <w:t>&amp;&amp; X,</w:t>
-      </w:r>
-      <w:r>
-        <w:t xml:space="preserve"> which is false and will ignore X. This is called </w:t>
-      </w:r>
-      <w:r>
-        <w:rPr>
-          <w:b/>
-          <w:i/>
-        </w:rPr>
-        <w:t>short-circuit evaluation.</w:t>
-      </w:r>
-    </w:p>
-    <w:p/>
-    <w:p>
-      <w:r>
-        <w:rPr>
-          <w:i/>
-        </w:rPr>
-        <w:t>Chapter 2</w:t>
-      </w:r>
-    </w:p>
-    <w:p>
-      <w:pPr>
-        <w:rPr>
-          <w:b/>
-        </w:rPr>
-      </w:pPr>
-      <w:r>
-        <w:rPr>
-          <w:b/>
-        </w:rPr>
-        <w:t>Program Structure</w:t>
-      </w:r>
-    </w:p>
-    <w:p>
-      <w:pPr>
-        <w:rPr>
-          <w:b/>
-        </w:rPr>
-      </w:pPr>
-    </w:p>
-    <w:p>
-      <w:pPr>
-        <w:rPr>
-          <w:b/>
-        </w:rPr>
-      </w:pPr>
-      <w:r>
-        <w:rPr>
-          <w:b/>
-        </w:rPr>
-        <w:t>Expressions and Statements</w:t>
-      </w:r>
-    </w:p>
-    <w:p>
-      <w:pPr>
-        <w:rPr>
-          <w:rFonts w:ascii="Times" w:eastAsia="Times New Roman" w:hAnsi="Times" w:cs="Times New Roman"/>
-          <w:sz w:val="20"/>
-          <w:szCs w:val="20"/>
-        </w:rPr>
-      </w:pPr>
-    </w:p>
-    <w:p>
-      <w:r>
-        <w:t xml:space="preserve">A fragment of code that produces a </w:t>
-      </w:r>
-      <w:r>
-        <w:rPr>
-          <w:b/>
-        </w:rPr>
-        <w:t xml:space="preserve">value </w:t>
-      </w:r>
-      <w:r>
-        <w:t xml:space="preserve">is an </w:t>
-      </w:r>
-      <w:r>
-        <w:rPr>
-          <w:b/>
-        </w:rPr>
-        <w:t xml:space="preserve">expression. </w:t>
-      </w:r>
-      <w:r>
-        <w:t>Every value that is written literally (such as 22 or “psychoanalysis”) is an expression. An expression between parentheses is also an expression, as is a binary operator applied to two expressions.</w:t>
-      </w:r>
-    </w:p>
-    <w:p/>
-    <w:p>
-      <w:r>
-        <w:t xml:space="preserve">If an expression corresponds to a sentence fragment, a JavaScript </w:t>
-      </w:r>
-      <w:r>
-        <w:rPr>
-          <w:i/>
-        </w:rPr>
-        <w:t>statement</w:t>
-      </w:r>
-      <w:r>
-        <w:t xml:space="preserve"> corresponds to a full sentence in a human language. </w:t>
-      </w:r>
-      <w:r>
-        <w:rPr>
-          <w:b/>
-          <w:i/>
-        </w:rPr>
-        <w:t>A program is simply a list of statements.</w:t>
-      </w:r>
-    </w:p>
-    <w:p/>
-    <w:p>
-      <w:r>
-        <w:rPr>
-          <w:b/>
-        </w:rPr>
-        <w:t>Variables</w:t>
-      </w:r>
-    </w:p>
-    <w:p/>
-    <w:p>
-      <w:r>
-        <w:t xml:space="preserve">When a variable points as a </w:t>
-      </w:r>
-      <w:proofErr w:type="gramStart"/>
-      <w:r>
-        <w:t>value, that</w:t>
-      </w:r>
-      <w:proofErr w:type="gramEnd"/>
-      <w:r>
-        <w:t xml:space="preserve"> does not mean it is tied to that value forever. The = operator can be used at any time on existing variables to disconnect them from their current value and have them point to a new one. </w:t>
-      </w:r>
-    </w:p>
-    <w:p/>
-    <w:p>
-      <w:proofErr w:type="spellStart"/>
-      <w:proofErr w:type="gramStart"/>
-      <w:r>
-        <w:t>var</w:t>
-      </w:r>
-      <w:proofErr w:type="spellEnd"/>
-      <w:proofErr w:type="gramEnd"/>
-      <w:r>
-        <w:t xml:space="preserve"> mood = "light";</w:t>
-      </w:r>
-    </w:p>
-    <w:p>
-      <w:proofErr w:type="gramStart"/>
-      <w:r>
-        <w:t>console.log</w:t>
-      </w:r>
-      <w:proofErr w:type="gramEnd"/>
-      <w:r>
-        <w:t>(mood);</w:t>
-      </w:r>
-    </w:p>
-    <w:p>
-      <w:pPr>
-        <w:rPr>
-          <w:rFonts w:hint="eastAsia"/>
-        </w:rPr>
-      </w:pPr>
-      <w:r>
-        <w:rPr>
-          <w:rFonts w:hint="eastAsia"/>
-        </w:rPr>
-        <w:t xml:space="preserve">// </w:t>
-      </w:r>
-      <w:r>
-        <w:rPr>
-          <w:rFonts w:hint="eastAsia"/>
-        </w:rPr>
-        <w:t>→</w:t>
-      </w:r>
-      <w:r>
-        <w:rPr>
-          <w:rFonts w:hint="eastAsia"/>
-        </w:rPr>
-        <w:t xml:space="preserve"> light</w:t>
-      </w:r>
-    </w:p>
-    <w:p>
-      <w:proofErr w:type="gramStart"/>
-      <w:r>
-        <w:t>mood</w:t>
-      </w:r>
-      <w:proofErr w:type="gramEnd"/>
-      <w:r>
-        <w:t xml:space="preserve"> = "dark";</w:t>
-      </w:r>
-    </w:p>
-    <w:p>
-      <w:proofErr w:type="gramStart"/>
-      <w:r>
-        <w:t>console.log</w:t>
-      </w:r>
-      <w:proofErr w:type="gramEnd"/>
-      <w:r>
-        <w:t>(mood);</w:t>
-      </w:r>
-    </w:p>
-    <w:p>
-      <w:r>
-        <w:rPr>
-          <w:rFonts w:hint="eastAsia"/>
-        </w:rPr>
-        <w:t xml:space="preserve">// </w:t>
-      </w:r>
-      <w:r>
-        <w:rPr>
-          <w:rFonts w:hint="eastAsia"/>
-        </w:rPr>
-        <w:t>→</w:t>
-      </w:r>
-      <w:r>
-        <w:rPr>
-          <w:rFonts w:hint="eastAsia"/>
-        </w:rPr>
-        <w:t xml:space="preserve"> dark</w:t>
-      </w:r>
-    </w:p>
-    <w:p/>
-    <w:p>
-      <w:pPr>
-        <w:rPr>
-          <w:i/>
-        </w:rPr>
-      </w:pPr>
-      <w:r>
-        <w:t xml:space="preserve">You should imagine variables as </w:t>
-      </w:r>
-      <w:r>
-        <w:rPr>
-          <w:b/>
-        </w:rPr>
-        <w:t>tentacles,</w:t>
-      </w:r>
-      <w:r>
-        <w:t xml:space="preserve"> rather than boxes. They do not </w:t>
-      </w:r>
-      <w:r>
-        <w:rPr>
-          <w:b/>
-        </w:rPr>
-        <w:t>contain values;</w:t>
-      </w:r>
-      <w:r>
-        <w:t xml:space="preserve"> they </w:t>
-      </w:r>
-      <w:r>
-        <w:rPr>
-          <w:b/>
-        </w:rPr>
-        <w:t>grasp</w:t>
-      </w:r>
-      <w:r>
-        <w:t xml:space="preserve"> them – two variables can refer to the same value. </w:t>
-      </w:r>
-      <w:r>
-        <w:rPr>
-          <w:b/>
-          <w:i/>
-        </w:rPr>
-        <w:t>A program can access only the values that it still has a hold on.</w:t>
-      </w:r>
-      <w:r>
-        <w:rPr>
-          <w:i/>
-        </w:rPr>
-        <w:t xml:space="preserve"> </w:t>
-      </w:r>
-      <w:r>
-        <w:rPr>
-          <w:i/>
-        </w:rPr>
-        <w:t>When you need to remember something, you grow a tentacle to hold on to it or you reattach one of your existing tentacles to it.</w:t>
-      </w:r>
-    </w:p>
-    <w:p>
-      <w:pPr>
-        <w:rPr>
-          <w:i/>
-        </w:rPr>
-      </w:pPr>
-    </w:p>
-    <w:p>
-      <w:r>
-        <w:t xml:space="preserve">A variable not assigned a value returns the value </w:t>
-      </w:r>
-      <w:r>
-        <w:rPr>
-          <w:b/>
-        </w:rPr>
-        <w:t>undefined</w:t>
-      </w:r>
-    </w:p>
-    <w:p/>
-    <w:p>
-      <w:pPr>
-        <w:rPr>
-          <w:b/>
-        </w:rPr>
-      </w:pPr>
-      <w:r>
-        <w:rPr>
-          <w:b/>
-        </w:rPr>
-        <w:t>Keywords and Reserved Words</w:t>
-      </w:r>
-    </w:p>
-    <w:p>
-      <w:pPr>
-        <w:rPr>
-          <w:b/>
-        </w:rPr>
-      </w:pPr>
-    </w:p>
-    <w:p>
-      <w:r>
-        <w:t xml:space="preserve">Words with special meaning, such as </w:t>
-      </w:r>
-      <w:proofErr w:type="spellStart"/>
-      <w:r>
-        <w:rPr>
-          <w:b/>
-          <w:i/>
-        </w:rPr>
-        <w:t>var</w:t>
-      </w:r>
-      <w:proofErr w:type="spellEnd"/>
-      <w:r>
-        <w:t xml:space="preserve">, are </w:t>
-      </w:r>
-      <w:r>
-        <w:rPr>
-          <w:i/>
-        </w:rPr>
-        <w:t>keywords</w:t>
-      </w:r>
-      <w:r>
-        <w:t xml:space="preserve">, and they may not be used as variable names. </w:t>
-      </w:r>
-    </w:p>
-    <w:p/>
-    <w:p>
-      <w:pPr>
-        <w:rPr>
-          <w:b/>
-        </w:rPr>
-      </w:pPr>
-      <w:r>
-        <w:rPr>
-          <w:b/>
-        </w:rPr>
-        <w:t>The Environment</w:t>
-      </w:r>
-    </w:p>
-    <w:p/>
-    <w:p>
-      <w:r>
-        <w:t xml:space="preserve">The collection of variables and their values that exist at a given time is called the </w:t>
-      </w:r>
-      <w:r>
-        <w:rPr>
-          <w:i/>
-        </w:rPr>
-        <w:t>environment.</w:t>
-      </w:r>
-    </w:p>
-    <w:p/>
-    <w:p>
-      <w:pPr>
-        <w:rPr>
-          <w:b/>
-        </w:rPr>
-      </w:pPr>
-      <w:r>
-        <w:rPr>
-          <w:b/>
-        </w:rPr>
-        <w:t>Functions</w:t>
-      </w:r>
-    </w:p>
-    <w:p>
-      <w:pPr>
-        <w:rPr>
-          <w:b/>
-        </w:rPr>
-      </w:pPr>
-    </w:p>
-    <w:p>
-      <w:r>
-        <w:t xml:space="preserve">A function is a price of program wrapped in a value. Executing a function is called </w:t>
-      </w:r>
-      <w:r>
-        <w:rPr>
-          <w:i/>
-        </w:rPr>
-        <w:t>invoking, calling, or applying it.</w:t>
-      </w:r>
-      <w:r>
-        <w:t xml:space="preserve"> Values given to functions are called </w:t>
-      </w:r>
-      <w:r>
-        <w:rPr>
-          <w:i/>
-        </w:rPr>
-        <w:t>arguments.</w:t>
-      </w:r>
-      <w:r>
-        <w:t xml:space="preserve"> The console.log function isn’t a simple variable. </w:t>
-      </w:r>
-      <w:r>
-        <w:rPr>
-          <w:b/>
-        </w:rPr>
-        <w:t xml:space="preserve">It is actually an expression that retrieves the </w:t>
-      </w:r>
-      <w:r>
-        <w:rPr>
-          <w:b/>
-          <w:i/>
-        </w:rPr>
-        <w:t xml:space="preserve">log </w:t>
-      </w:r>
-      <w:r>
-        <w:rPr>
-          <w:b/>
-        </w:rPr>
-        <w:t>property from the values held by the console variable.</w:t>
-      </w:r>
-    </w:p>
-    <w:p/>
-    <w:p>
-      <w:pPr>
-        <w:rPr>
-          <w:b/>
-        </w:rPr>
-      </w:pPr>
-      <w:r>
-        <w:rPr>
-          <w:b/>
-        </w:rPr>
-        <w:t>Return Values</w:t>
-      </w:r>
-    </w:p>
-    <w:p/>
-    <w:p>
-      <w:r>
-        <w:t xml:space="preserve">When a function produces a value, it is said to </w:t>
-      </w:r>
-      <w:r>
-        <w:rPr>
-          <w:i/>
-        </w:rPr>
-        <w:t>return</w:t>
-      </w:r>
-      <w:r>
-        <w:t xml:space="preserve"> that value. Anything that produces a value is an expression in JavaScript, which means function calls, can be used within larger expressions. </w:t>
-      </w:r>
-    </w:p>
-    <w:p/>
-    <w:p>
-      <w:pPr>
-        <w:rPr>
-          <w:b/>
-        </w:rPr>
-      </w:pPr>
-      <w:r>
-        <w:rPr>
-          <w:b/>
-        </w:rPr>
-        <w:t>Updating Variables Succinctly</w:t>
-      </w:r>
-    </w:p>
-    <w:p/>
-    <w:p>
-      <w:r>
-        <w:t>Especially when looping, a program often needs to “update” a variable to hold a value based on that variable’s previous value.</w:t>
-      </w:r>
-    </w:p>
-    <w:p/>
-    <w:p>
-      <w:proofErr w:type="spellStart"/>
-      <w:proofErr w:type="gramStart"/>
-      <w:r>
-        <w:t>coutner</w:t>
-      </w:r>
-      <w:proofErr w:type="spellEnd"/>
-      <w:proofErr w:type="gramEnd"/>
-      <w:r>
-        <w:t xml:space="preserve"> = counter + 1</w:t>
-      </w:r>
-    </w:p>
-    <w:p/>
-    <w:p>
-      <w:r>
-        <w:t>JS provides a shortcut</w:t>
-      </w:r>
-    </w:p>
-    <w:p/>
-    <w:p>
-      <w:proofErr w:type="gramStart"/>
-      <w:r>
-        <w:t>counter</w:t>
-      </w:r>
-      <w:proofErr w:type="gramEnd"/>
-      <w:r>
-        <w:t xml:space="preserve"> += 1;</w:t>
-      </w:r>
-    </w:p>
-    <w:p/>
-    <w:p>
-      <w:r>
-        <w:t>For counter +=1 and counter -=1, there are even shorter equivalents: counter++ and counter--</w:t>
+        <w:t xml:space="preserve">Recursion allows some functions to be written in a different style. </w:t>
+      </w:r>
+    </w:p>
+    <w:p/>
+    <w:p>
+      <w:r>
+        <w:t xml:space="preserve">Running through a simple loop is a lot cheaper than calling a function multiple times. </w:t>
+      </w:r>
+    </w:p>
+    <w:p/>
+    <w:p>
+      <w:r>
+        <w:rPr>
+          <w:b/>
+        </w:rPr>
+        <w:t>Functions and Side Effects</w:t>
+      </w:r>
+    </w:p>
+    <w:p/>
+    <w:p>
+      <w:r>
+        <w:t xml:space="preserve">Functions can be roughly divided into those that are called for their side effects and those that are called for their return value. </w:t>
+      </w:r>
+    </w:p>
+    <w:p/>
+    <w:p>
+      <w:r>
+        <w:t xml:space="preserve">Functions that create values are easier to combine in new ways than functions that directly perform side effects. </w:t>
+      </w:r>
+    </w:p>
+    <w:p/>
+    <w:p>
+      <w:r>
+        <w:t>A pure function has the pleasant property that, when called with the same arguments, it always produces the same value (and doesn’t do anything else).</w:t>
       </w:r>
     </w:p>
     <w:p/>
@@ -2234,54 +2932,16 @@
     </w:p>
     <w:p>
       <w:r>
-        <w:t xml:space="preserve">JavaScript systems always put a number of useful standard variables into your environment. Functions are special values that </w:t>
-      </w:r>
-      <w:r>
-        <w:rPr>
-          <w:b/>
-        </w:rPr>
-        <w:t xml:space="preserve">encapsulate </w:t>
-      </w:r>
-      <w:r>
-        <w:t xml:space="preserve">a program. You can invoke them by writing </w:t>
-      </w:r>
-      <w:proofErr w:type="spellStart"/>
-      <w:proofErr w:type="gramStart"/>
-      <w:r>
-        <w:rPr>
-          <w:i/>
-        </w:rPr>
-        <w:t>functionName</w:t>
-      </w:r>
-      <w:proofErr w:type="spellEnd"/>
-      <w:r>
-        <w:rPr>
-          <w:i/>
-        </w:rPr>
-        <w:t>(</w:t>
-      </w:r>
-      <w:proofErr w:type="gramEnd"/>
-      <w:r>
-        <w:rPr>
-          <w:i/>
-        </w:rPr>
-        <w:t xml:space="preserve">argument1, argument2). </w:t>
-      </w:r>
-      <w:r>
-        <w:t xml:space="preserve">Such a function call is an </w:t>
-      </w:r>
-      <w:r>
-        <w:rPr>
-          <w:i/>
-        </w:rPr>
-        <w:t>expression</w:t>
-      </w:r>
-      <w:r>
-        <w:t>, and may produce a value.</w:t>
-      </w:r>
-    </w:p>
-    <w:p/>
-    <w:p>
+        <w:t xml:space="preserve">A key aspect in understanding functions </w:t>
+      </w:r>
+      <w:proofErr w:type="gramStart"/>
+      <w:r>
+        <w:t>is understanding</w:t>
+      </w:r>
+      <w:proofErr w:type="gramEnd"/>
+      <w:r>
+        <w:t xml:space="preserve"> local scopes. Parameters and variables declared inside a function are local to the function, re-created every time the function is called, and not visible from the outside. Functions declared inside another function have access to the outer function’s local scope. </w:t>
+      </w:r>
       <w:bookmarkStart w:id="0" w:name="_GoBack"/>
       <w:bookmarkEnd w:id="0"/>
     </w:p>
@@ -3327,7 +3987,7 @@
 </file>
 
 <file path=customXml/itemProps1.xml><?xml version="1.0" encoding="utf-8"?>
-<ds:datastoreItem xmlns:ds="http://schemas.openxmlformats.org/officeDocument/2006/customXml" ds:itemID="{C1C3631E-5139-954C-88AC-9DD9DB7E32C3}">
+<ds:datastoreItem xmlns:ds="http://schemas.openxmlformats.org/officeDocument/2006/customXml" ds:itemID="{90DAF704-589F-1743-8251-DC293475E92D}">
   <ds:schemaRefs>
     <ds:schemaRef ds:uri="http://schemas.openxmlformats.org/officeDocument/2006/bibliography"/>
   </ds:schemaRefs>

</xml_diff>

<commit_message>
Chapter 4 on eloquent js
</commit_message>
<xml_diff>
--- a/js/eloquent/eloquentJS-notes.docx
+++ b/js/eloquent/eloquentJS-notes.docx
@@ -2754,15 +2754,40 @@
       </w:r>
     </w:p>
     <w:p>
-      <w:pPr>
+      <w:r>
         <w:rPr>
           <w:rFonts w:hint="eastAsia"/>
         </w:rPr>
-      </w:pPr>
+        <w:t xml:space="preserve">// </w:t>
+      </w:r>
       <w:r>
         <w:rPr>
           <w:rFonts w:hint="eastAsia"/>
         </w:rPr>
+        <w:t>→</w:t>
+      </w:r>
+      <w:r>
+        <w:rPr>
+          <w:rFonts w:hint="eastAsia"/>
+        </w:rPr>
+        <w:t xml:space="preserve"> 1</w:t>
+      </w:r>
+    </w:p>
+    <w:p>
+      <w:proofErr w:type="gramStart"/>
+      <w:r>
+        <w:t>console.log</w:t>
+      </w:r>
+      <w:proofErr w:type="gramEnd"/>
+      <w:r>
+        <w:t>(wrap2());</w:t>
+      </w:r>
+    </w:p>
+    <w:p>
+      <w:r>
+        <w:rPr>
+          <w:rFonts w:hint="eastAsia"/>
+        </w:rPr>
         <w:t xml:space="preserve">// </w:t>
       </w:r>
       <w:r>
@@ -2775,80 +2800,284 @@
         <w:rPr>
           <w:rFonts w:hint="eastAsia"/>
         </w:rPr>
-        <w:t xml:space="preserve"> 1</w:t>
-      </w:r>
-    </w:p>
-    <w:p>
+        <w:t xml:space="preserve"> 2</w:t>
+      </w:r>
+    </w:p>
+    <w:p/>
+    <w:p>
+      <w:r>
+        <w:t>…………. More notes form the section</w:t>
+      </w:r>
       <w:proofErr w:type="gramStart"/>
       <w:r>
-        <w:t>console.log</w:t>
+        <w:t>?!?!??</w:t>
       </w:r>
       <w:proofErr w:type="gramEnd"/>
-      <w:r>
-        <w:t>(wrap2());</w:t>
-      </w:r>
-    </w:p>
-    <w:p>
-      <w:r>
-        <w:rPr>
-          <w:rFonts w:hint="eastAsia"/>
-        </w:rPr>
-        <w:t xml:space="preserve">// </w:t>
-      </w:r>
-      <w:r>
-        <w:rPr>
-          <w:rFonts w:hint="eastAsia"/>
-        </w:rPr>
-        <w:t>→</w:t>
-      </w:r>
-      <w:r>
-        <w:rPr>
-          <w:rFonts w:hint="eastAsia"/>
-        </w:rPr>
-        <w:t xml:space="preserve"> 2</w:t>
-      </w:r>
-    </w:p>
-    <w:p/>
-    <w:p>
-      <w:r>
-        <w:t>…………. More notes form the section</w:t>
+    </w:p>
+    <w:p/>
+    <w:p>
+      <w:pPr>
+        <w:rPr>
+          <w:b/>
+        </w:rPr>
+      </w:pPr>
+      <w:r>
+        <w:rPr>
+          <w:b/>
+        </w:rPr>
+        <w:t>Recursion</w:t>
+      </w:r>
+    </w:p>
+    <w:p>
+      <w:pPr>
+        <w:rPr>
+          <w:b/>
+        </w:rPr>
+      </w:pPr>
+    </w:p>
+    <w:p>
+      <w:r>
+        <w:t xml:space="preserve">It is perfectly okay for a function to call itself, </w:t>
+      </w:r>
+      <w:r>
+        <w:rPr>
+          <w:i/>
+        </w:rPr>
+        <w:t>as long as it takes care not to overflow the stack.</w:t>
+      </w:r>
+      <w:r>
+        <w:t xml:space="preserve"> </w:t>
+      </w:r>
+      <w:r>
+        <w:rPr>
+          <w:b/>
+        </w:rPr>
+        <w:t xml:space="preserve">A function that calls itself is called </w:t>
+      </w:r>
+      <w:r>
+        <w:rPr>
+          <w:b/>
+          <w:i/>
+        </w:rPr>
+        <w:t>recursive.</w:t>
+      </w:r>
+      <w:r>
+        <w:rPr>
+          <w:b/>
+        </w:rPr>
+        <w:t xml:space="preserve"> </w:t>
+      </w:r>
+      <w:r>
+        <w:t xml:space="preserve">Recursion allows some functions to be written in a different style. </w:t>
+      </w:r>
+    </w:p>
+    <w:p/>
+    <w:p>
+      <w:r>
+        <w:t xml:space="preserve">Running through a simple loop is a lot cheaper than calling a function multiple times. </w:t>
+      </w:r>
+    </w:p>
+    <w:p/>
+    <w:p>
+      <w:r>
+        <w:rPr>
+          <w:b/>
+        </w:rPr>
+        <w:t>Functions and Side Effects</w:t>
+      </w:r>
+    </w:p>
+    <w:p/>
+    <w:p>
+      <w:r>
+        <w:t xml:space="preserve">Functions can be roughly divided into those that are called for their side effects and those that are called for their return value. </w:t>
+      </w:r>
+    </w:p>
+    <w:p/>
+    <w:p>
+      <w:r>
+        <w:t xml:space="preserve">Functions that create values are easier to combine in new ways than functions that directly perform side effects. </w:t>
+      </w:r>
+    </w:p>
+    <w:p/>
+    <w:p>
+      <w:r>
+        <w:t>A pure function has the pleasant property that, when called with the same arguments, it always produces the same value (and doesn’t do anything else).</w:t>
+      </w:r>
+    </w:p>
+    <w:p/>
+    <w:p>
+      <w:pPr>
+        <w:rPr>
+          <w:b/>
+        </w:rPr>
+      </w:pPr>
+      <w:r>
+        <w:rPr>
+          <w:b/>
+        </w:rPr>
+        <w:t>Summary</w:t>
+      </w:r>
+    </w:p>
+    <w:p>
+      <w:pPr>
+        <w:rPr>
+          <w:b/>
+        </w:rPr>
+      </w:pPr>
+    </w:p>
+    <w:p>
+      <w:r>
+        <w:t xml:space="preserve">A key aspect in understanding functions </w:t>
       </w:r>
       <w:proofErr w:type="gramStart"/>
       <w:r>
-        <w:t>?!?!??</w:t>
+        <w:t>is understanding</w:t>
       </w:r>
       <w:proofErr w:type="gramEnd"/>
-    </w:p>
-    <w:p/>
-    <w:p>
-      <w:pPr>
-        <w:rPr>
-          <w:b/>
-        </w:rPr>
-      </w:pPr>
-      <w:r>
-        <w:rPr>
-          <w:b/>
-        </w:rPr>
-        <w:t>Recursion</w:t>
-      </w:r>
-    </w:p>
-    <w:p>
-      <w:pPr>
-        <w:rPr>
-          <w:b/>
-        </w:rPr>
-      </w:pPr>
-    </w:p>
-    <w:p>
-      <w:r>
-        <w:t xml:space="preserve">It is perfectly okay for a function to call itself, </w:t>
-      </w:r>
-      <w:r>
-        <w:rPr>
-          <w:i/>
-        </w:rPr>
-        <w:t>as long as it takes care not to overflow the stack.</w:t>
+      <w:r>
+        <w:t xml:space="preserve"> local scopes. Parameters and variables declared inside a function are local to the function, re-created every time the function is called, and not visible from the outside. Functions declared inside another function have access to the outer function’s local scope. </w:t>
+      </w:r>
+    </w:p>
+    <w:p/>
+    <w:p>
+      <w:pPr>
+        <w:rPr>
+          <w:i/>
+          <w:color w:val="4F81BD" w:themeColor="accent1"/>
+          <w:sz w:val="28"/>
+          <w:szCs w:val="28"/>
+        </w:rPr>
+      </w:pPr>
+      <w:r>
+        <w:rPr>
+          <w:i/>
+          <w:color w:val="4F81BD" w:themeColor="accent1"/>
+          <w:sz w:val="28"/>
+          <w:szCs w:val="28"/>
+        </w:rPr>
+        <w:t>Chapter</w:t>
+      </w:r>
+      <w:r>
+        <w:rPr>
+          <w:i/>
+          <w:color w:val="4F81BD" w:themeColor="accent1"/>
+          <w:sz w:val="28"/>
+          <w:szCs w:val="28"/>
+        </w:rPr>
+        <w:t xml:space="preserve"> 4</w:t>
+      </w:r>
+    </w:p>
+    <w:p>
+      <w:pPr>
+        <w:rPr>
+          <w:b/>
+          <w:i/>
+          <w:color w:val="4F81BD" w:themeColor="accent1"/>
+          <w:sz w:val="28"/>
+          <w:szCs w:val="28"/>
+        </w:rPr>
+      </w:pPr>
+      <w:r>
+        <w:rPr>
+          <w:i/>
+          <w:color w:val="4F81BD" w:themeColor="accent1"/>
+          <w:sz w:val="28"/>
+          <w:szCs w:val="28"/>
+        </w:rPr>
+        <w:t>Data Structures: Objects and Arrays</w:t>
+      </w:r>
+    </w:p>
+    <w:p/>
+    <w:p>
+      <w:pPr>
+        <w:rPr>
+          <w:b/>
+        </w:rPr>
+      </w:pPr>
+      <w:r>
+        <w:rPr>
+          <w:b/>
+        </w:rPr>
+        <w:t>Properties</w:t>
+      </w:r>
+    </w:p>
+    <w:p>
+      <w:pPr>
+        <w:rPr>
+          <w:b/>
+        </w:rPr>
+      </w:pPr>
+    </w:p>
+    <w:p>
+      <w:r>
+        <w:t xml:space="preserve">The two most common ways to access properties in JavaScript are with a </w:t>
+      </w:r>
+      <w:r>
+        <w:rPr>
+          <w:b/>
+        </w:rPr>
+        <w:t>dot</w:t>
+      </w:r>
+      <w:r>
+        <w:t xml:space="preserve"> and with </w:t>
+      </w:r>
+      <w:r>
+        <w:rPr>
+          <w:b/>
+        </w:rPr>
+        <w:t>square brackets.</w:t>
+      </w:r>
+      <w:r>
+        <w:t xml:space="preserve"> Both </w:t>
+      </w:r>
+      <w:proofErr w:type="spellStart"/>
+      <w:r>
+        <w:rPr>
+          <w:i/>
+        </w:rPr>
+        <w:t>value.x</w:t>
+      </w:r>
+      <w:proofErr w:type="spellEnd"/>
+      <w:r>
+        <w:t xml:space="preserve"> and </w:t>
+      </w:r>
+      <w:proofErr w:type="gramStart"/>
+      <w:r>
+        <w:rPr>
+          <w:i/>
+        </w:rPr>
+        <w:t>value[</w:t>
+      </w:r>
+      <w:proofErr w:type="gramEnd"/>
+      <w:r>
+        <w:rPr>
+          <w:i/>
+        </w:rPr>
+        <w:t>x]</w:t>
+      </w:r>
+      <w:r>
+        <w:t xml:space="preserve"> access a property on </w:t>
+      </w:r>
+      <w:r>
+        <w:rPr>
+          <w:i/>
+        </w:rPr>
+        <w:t>value – but not necessarily the same property</w:t>
+      </w:r>
+      <w:r>
+        <w:t xml:space="preserve">. The difference is in how x is interpreted. When using a dot, the part after the dot must be a valid variable name, and it directly names the property. When using </w:t>
+      </w:r>
+      <w:r>
+        <w:rPr>
+          <w:b/>
+        </w:rPr>
+        <w:t>square brackets</w:t>
+      </w:r>
+      <w:r>
+        <w:rPr>
+          <w:b/>
+        </w:rPr>
+        <w:t>,</w:t>
       </w:r>
       <w:r>
         <w:t xml:space="preserve"> </w:t>
@@ -2857,90 +3086,210 @@
         <w:rPr>
           <w:b/>
         </w:rPr>
-        <w:t xml:space="preserve">A function that calls itself is called </w:t>
-      </w:r>
-      <w:r>
-        <w:rPr>
-          <w:b/>
-          <w:i/>
-        </w:rPr>
-        <w:t>recursive.</w:t>
-      </w:r>
-      <w:r>
-        <w:rPr>
-          <w:b/>
-        </w:rPr>
+        <w:t xml:space="preserve">the expression between the brackets is evaluated to get the property name. </w:t>
+      </w:r>
+      <w:proofErr w:type="spellStart"/>
+      <w:r>
+        <w:t>Wheras</w:t>
+      </w:r>
+      <w:proofErr w:type="spellEnd"/>
+      <w:r>
         <w:t xml:space="preserve"> </w:t>
       </w:r>
-      <w:r>
-        <w:t xml:space="preserve">Recursion allows some functions to be written in a different style. </w:t>
-      </w:r>
-    </w:p>
-    <w:p/>
-    <w:p>
-      <w:r>
-        <w:t xml:space="preserve">Running through a simple loop is a lot cheaper than calling a function multiple times. </w:t>
-      </w:r>
-    </w:p>
-    <w:p/>
-    <w:p>
-      <w:r>
-        <w:rPr>
-          <w:b/>
-        </w:rPr>
-        <w:t>Functions and Side Effects</w:t>
-      </w:r>
-    </w:p>
-    <w:p/>
-    <w:p>
-      <w:r>
-        <w:t xml:space="preserve">Functions can be roughly divided into those that are called for their side effects and those that are called for their return value. </w:t>
-      </w:r>
-    </w:p>
-    <w:p/>
-    <w:p>
-      <w:r>
-        <w:t xml:space="preserve">Functions that create values are easier to combine in new ways than functions that directly perform side effects. </w:t>
-      </w:r>
-    </w:p>
-    <w:p/>
-    <w:p>
-      <w:r>
-        <w:t>A pure function has the pleasant property that, when called with the same arguments, it always produces the same value (and doesn’t do anything else).</w:t>
-      </w:r>
-    </w:p>
-    <w:p/>
-    <w:p>
-      <w:pPr>
-        <w:rPr>
-          <w:b/>
-        </w:rPr>
-      </w:pPr>
-      <w:r>
-        <w:rPr>
-          <w:b/>
-        </w:rPr>
-        <w:t>Summary</w:t>
-      </w:r>
-    </w:p>
-    <w:p>
-      <w:pPr>
-        <w:rPr>
-          <w:b/>
-        </w:rPr>
-      </w:pPr>
-    </w:p>
-    <w:p>
-      <w:r>
-        <w:t xml:space="preserve">A key aspect in understanding functions </w:t>
+      <w:proofErr w:type="spellStart"/>
+      <w:r>
+        <w:t>value.x</w:t>
+      </w:r>
+      <w:proofErr w:type="spellEnd"/>
+      <w:r>
+        <w:t xml:space="preserve"> fetches the property of value named “x”, </w:t>
       </w:r>
       <w:proofErr w:type="gramStart"/>
       <w:r>
-        <w:t>is understanding</w:t>
+        <w:t>value[</w:t>
       </w:r>
       <w:proofErr w:type="gramEnd"/>
       <w:r>
-        <w:t xml:space="preserve"> local scopes. Parameters and variables declared inside a function are local to the function, re-created every time the function is called, and not visible from the outside. Functions declared inside another function have access to the outer function’s local scope. </w:t>
+        <w:t>x] tries to evaluate the expression x and uses the result as the property name.</w:t>
+      </w:r>
+    </w:p>
+    <w:p/>
+    <w:p>
+      <w:r>
+        <w:t>….</w:t>
+      </w:r>
+    </w:p>
+    <w:p/>
+    <w:p>
+      <w:pPr>
+        <w:rPr>
+          <w:b/>
+        </w:rPr>
+      </w:pPr>
+      <w:r>
+        <w:rPr>
+          <w:b/>
+        </w:rPr>
+        <w:t>Objects</w:t>
+      </w:r>
+    </w:p>
+    <w:p/>
+    <w:p>
+      <w:r>
+        <w:t xml:space="preserve">Reading a property that does not exist will produce the value </w:t>
+      </w:r>
+      <w:r>
+        <w:rPr>
+          <w:i/>
+        </w:rPr>
+        <w:t>undefined.</w:t>
+      </w:r>
+      <w:r>
+        <w:t xml:space="preserve"> It is possible to assign a value to a property expression with the = operator. This will replace the property’s value if it already existed or create a new property on the object if it didn’t.</w:t>
+      </w:r>
+    </w:p>
+    <w:p/>
+    <w:p>
+      <w:r>
+        <w:t xml:space="preserve">The </w:t>
+      </w:r>
+      <w:r>
+        <w:rPr>
+          <w:i/>
+        </w:rPr>
+        <w:t>delete</w:t>
+      </w:r>
+      <w:r>
+        <w:t xml:space="preserve"> is a unary operator that when applied to a property access expression, will remove the named property from the object. </w:t>
+      </w:r>
+    </w:p>
+    <w:p/>
+    <w:p>
+      <w:r>
+        <w:t xml:space="preserve">The binary </w:t>
+      </w:r>
+      <w:r>
+        <w:rPr>
+          <w:i/>
+        </w:rPr>
+        <w:t xml:space="preserve">in </w:t>
+      </w:r>
+      <w:r>
+        <w:t xml:space="preserve">operator, when applied to a string and an object, returns a Boolean value that indicates whether that object has that property. </w:t>
+      </w:r>
+    </w:p>
+    <w:p/>
+    <w:p>
+      <w:pPr>
+        <w:rPr>
+          <w:b/>
+        </w:rPr>
+      </w:pPr>
+      <w:r>
+        <w:rPr>
+          <w:b/>
+        </w:rPr>
+        <w:t>Mutability</w:t>
+      </w:r>
+    </w:p>
+    <w:p>
+      <w:pPr>
+        <w:rPr>
+          <w:b/>
+        </w:rPr>
+      </w:pPr>
+    </w:p>
+    <w:p>
+      <w:r>
+        <w:t xml:space="preserve">The types of values discussed in earlier chapters, such as numbers, strings, and Booleans, are all </w:t>
+      </w:r>
+      <w:r>
+        <w:rPr>
+          <w:i/>
+        </w:rPr>
+        <w:t>immutable-</w:t>
+      </w:r>
+      <w:r>
+        <w:rPr>
+          <w:b/>
+        </w:rPr>
+        <w:t xml:space="preserve">it is impossible to change an existing value of those types. </w:t>
+      </w:r>
+      <w:r>
+        <w:t xml:space="preserve"> </w:t>
+      </w:r>
+    </w:p>
+    <w:p/>
+    <w:p>
+      <w:r>
+        <w:t xml:space="preserve">With </w:t>
+      </w:r>
+      <w:r>
+        <w:rPr>
+          <w:i/>
+        </w:rPr>
+        <w:t>objects</w:t>
+      </w:r>
+      <w:r>
+        <w:t xml:space="preserve"> </w:t>
+      </w:r>
+      <w:proofErr w:type="gramStart"/>
+      <w:r>
+        <w:rPr>
+          <w:b/>
+        </w:rPr>
+        <w:t>the content of a value can be modified by changing its properties</w:t>
+      </w:r>
+      <w:proofErr w:type="gramEnd"/>
+      <w:r>
+        <w:rPr>
+          <w:b/>
+        </w:rPr>
+        <w:t>.</w:t>
+      </w:r>
+    </w:p>
+    <w:p/>
+    <w:p>
+      <w:r>
+        <w:t xml:space="preserve">JavaScript’s == operator when comparing objects, will return true only if both objects are precisely the same value. Comparing different objects will return </w:t>
+      </w:r>
+      <w:r>
+        <w:rPr>
+          <w:i/>
+        </w:rPr>
+        <w:t>false,</w:t>
+      </w:r>
+      <w:r>
+        <w:t xml:space="preserve"> even if they have identical contents. There is no “deep” comparison operation built into JavaScript, which looks at object’s contents.</w:t>
+      </w:r>
+    </w:p>
+    <w:p/>
+    <w:p>
+      <w:pPr>
+        <w:rPr>
+          <w:b/>
+        </w:rPr>
+      </w:pPr>
+      <w:r>
+        <w:rPr>
+          <w:b/>
+        </w:rPr>
+        <w:t>Strings and Their Properties</w:t>
+      </w:r>
+    </w:p>
+    <w:p/>
+    <w:p>
+      <w:r>
+        <w:t xml:space="preserve">Values of type string, number, and Boolean are not objects, and though the language doesn’t complain if you try to set new properties on them, it doesn’t actually store those properties. </w:t>
+      </w:r>
+      <w:r>
+        <w:rPr>
+          <w:i/>
+        </w:rPr>
+        <w:t>Those values are immutable and cannot be changed.</w:t>
+      </w:r>
+      <w:r>
+        <w:t xml:space="preserve"> </w:t>
       </w:r>
       <w:bookmarkStart w:id="0" w:name="_GoBack"/>
       <w:bookmarkEnd w:id="0"/>
@@ -3987,7 +4336,7 @@
 </file>
 
 <file path=customXml/itemProps1.xml><?xml version="1.0" encoding="utf-8"?>
-<ds:datastoreItem xmlns:ds="http://schemas.openxmlformats.org/officeDocument/2006/customXml" ds:itemID="{90DAF704-589F-1743-8251-DC293475E92D}">
+<ds:datastoreItem xmlns:ds="http://schemas.openxmlformats.org/officeDocument/2006/customXml" ds:itemID="{870D8A45-4695-2647-BDAA-5A11C3FD868B}">
   <ds:schemaRefs>
     <ds:schemaRef ds:uri="http://schemas.openxmlformats.org/officeDocument/2006/bibliography"/>
   </ds:schemaRefs>

</xml_diff>